<commit_message>
dokumentacio + posztotcsinalok border + fiokcss
</commit_message>
<xml_diff>
--- a/ZáróDolgozat.docx
+++ b/ZáróDolgozat.docx
@@ -2205,15 +2205,7 @@
       </w:r>
       <w:r>
         <w:br/>
-        <w:t xml:space="preserve">A szakmunkásként regisztrált fiók </w:t>
-      </w:r>
-      <w:proofErr w:type="gramStart"/>
-      <w:r>
-        <w:t>sajátossága</w:t>
-      </w:r>
-      <w:proofErr w:type="gramEnd"/>
-      <w:r>
-        <w:t xml:space="preserve"> hogy</w:t>
+        <w:t>A szakmunkásként regisztrált fiók sajátossága hogy</w:t>
       </w:r>
       <w:r>
         <w:t xml:space="preserve"> </w:t>
@@ -2251,10 +2243,36 @@
       <w:r>
         <w:t xml:space="preserve"> legördülő listából ki kell választani a megyét, meg kell adni egy telefonszámot és a munka kategóriáját.</w:t>
       </w:r>
+      <w:r>
+        <w:t xml:space="preserve"> Egy kinyíló naptárból ki kell választani </w:t>
+      </w:r>
+      <w:r>
+        <w:t xml:space="preserve">a poszthoz egy dátumot, </w:t>
+      </w:r>
+      <w:proofErr w:type="spellStart"/>
+      <w:r>
+        <w:t>ezenkívűl</w:t>
+      </w:r>
+      <w:proofErr w:type="spellEnd"/>
+      <w:r>
+        <w:t xml:space="preserve"> egy rövid </w:t>
+      </w:r>
+      <w:proofErr w:type="gramStart"/>
+      <w:r>
+        <w:t>leírást</w:t>
+      </w:r>
+      <w:proofErr w:type="gramEnd"/>
+      <w:r>
+        <w:t xml:space="preserve"> ami minél többet magyaráz majd az érdeklődőknek! Az utolsó lépés pedig egy vagy több fénykép feltöltése, ami majd szintén a felbérlők érdeklődését kelti fel.</w:t>
+      </w:r>
       <w:bookmarkStart w:id="10" w:name="_GoBack"/>
       <w:bookmarkEnd w:id="10"/>
       <w:r>
         <w:br/>
+        <w:t>A mezők kitöltése után</w:t>
+      </w:r>
+      <w:r>
+        <w:br/>
       </w:r>
       <w:r>
         <w:rPr>
@@ -2407,6 +2425,12 @@
           <w:highlight w:val="yellow"/>
         </w:rPr>
         <w:br/>
+      </w:r>
+      <w:r>
+        <w:rPr>
+          <w:highlight w:val="yellow"/>
+        </w:rPr>
+        <w:lastRenderedPageBreak/>
         <w:t xml:space="preserve">Végül fényképet is csatolni kell, ez fog látszódni a </w:t>
       </w:r>
       <w:proofErr w:type="spellStart"/>
@@ -2728,6 +2752,7 @@
           <w:color w:val="FF0000"/>
           <w:lang w:eastAsia="hu-HU"/>
         </w:rPr>
+        <w:lastRenderedPageBreak/>
         <w:drawing>
           <wp:inline distT="0" distB="0" distL="0" distR="0" wp14:anchorId="4BC4312B" wp14:editId="409F0B46">
             <wp:extent cx="2771775" cy="2857500"/>
@@ -5795,14 +5820,27 @@
     <w:pPr>
       <w:pStyle w:val="llb"/>
     </w:pPr>
-    <w:fldSimple w:instr=" DATE   \* MERGEFORMAT ">
-      <w:r>
-        <w:rPr>
-          <w:noProof/>
-        </w:rPr>
-        <w:t>2025. 03. 28.</w:t>
-      </w:r>
-    </w:fldSimple>
+    <w:r>
+      <w:fldChar w:fldCharType="begin"/>
+    </w:r>
+    <w:r>
+      <w:instrText xml:space="preserve"> DATE   \* MERGEFORMAT </w:instrText>
+    </w:r>
+    <w:r>
+      <w:fldChar w:fldCharType="separate"/>
+    </w:r>
+    <w:r>
+      <w:rPr>
+        <w:noProof/>
+      </w:rPr>
+      <w:t>2025. 03. 28.</w:t>
+    </w:r>
+    <w:r>
+      <w:rPr>
+        <w:noProof/>
+      </w:rPr>
+      <w:fldChar w:fldCharType="end"/>
+    </w:r>
     <w:r>
       <w:tab/>
     </w:r>
@@ -10438,12 +10476,6 @@
 </file>
 
 <file path=customXml/item1.xml><?xml version="1.0" encoding="utf-8"?>
-<p:properties xmlns:p="http://schemas.microsoft.com/office/2006/metadata/properties" xmlns:xsi="http://www.w3.org/2001/XMLSchema-instance" xmlns:pc="http://schemas.microsoft.com/office/infopath/2007/PartnerControls">
-  <documentManagement/>
-</p:properties>
-</file>
-
-<file path=customXml/item2.xml><?xml version="1.0" encoding="utf-8"?>
 <ct:contentTypeSchema xmlns:ct="http://schemas.microsoft.com/office/2006/metadata/contentType" xmlns:ma="http://schemas.microsoft.com/office/2006/metadata/properties/metaAttributes" ct:_="" ma:_="" ma:contentTypeName="Dokumentum" ma:contentTypeID="0x0101000F6E21F34F249E44AEDD8473A3B9CABB" ma:contentTypeVersion="4" ma:contentTypeDescription="Új dokumentum létrehozása." ma:contentTypeScope="" ma:versionID="7edf59b407e42f92f256cdc5ab1cf0f5">
   <xsd:schema xmlns:xsd="http://www.w3.org/2001/XMLSchema" xmlns:xs="http://www.w3.org/2001/XMLSchema" xmlns:p="http://schemas.microsoft.com/office/2006/metadata/properties" xmlns:ns2="dc71aa0d-6b45-4991-8d9b-639a7e1d4bf0" targetNamespace="http://schemas.microsoft.com/office/2006/metadata/properties" ma:root="true" ma:fieldsID="9af4f95638bc7bc920f4c13cd2a2ad0c" ns2:_="">
     <xsd:import namespace="dc71aa0d-6b45-4991-8d9b-639a7e1d4bf0"/>
@@ -10587,6 +10619,12 @@
 </ct:contentTypeSchema>
 </file>
 
+<file path=customXml/item2.xml><?xml version="1.0" encoding="utf-8"?>
+<p:properties xmlns:p="http://schemas.microsoft.com/office/2006/metadata/properties" xmlns:xsi="http://www.w3.org/2001/XMLSchema-instance" xmlns:pc="http://schemas.microsoft.com/office/infopath/2007/PartnerControls">
+  <documentManagement/>
+</p:properties>
+</file>
+
 <file path=customXml/item3.xml><?xml version="1.0" encoding="utf-8"?>
 <?mso-contentType ?>
 <FormTemplates xmlns="http://schemas.microsoft.com/sharepoint/v3/contenttype/forms">
@@ -10601,15 +10639,6 @@
 </file>
 
 <file path=customXml/itemProps1.xml><?xml version="1.0" encoding="utf-8"?>
-<ds:datastoreItem xmlns:ds="http://schemas.openxmlformats.org/officeDocument/2006/customXml" ds:itemID="{4683CF39-CBC1-469A-88EA-F31417A0D119}">
-  <ds:schemaRefs>
-    <ds:schemaRef ds:uri="http://schemas.microsoft.com/office/2006/metadata/properties"/>
-    <ds:schemaRef ds:uri="http://schemas.microsoft.com/office/infopath/2007/PartnerControls"/>
-  </ds:schemaRefs>
-</ds:datastoreItem>
-</file>
-
-<file path=customXml/itemProps2.xml><?xml version="1.0" encoding="utf-8"?>
 <ds:datastoreItem xmlns:ds="http://schemas.openxmlformats.org/officeDocument/2006/customXml" ds:itemID="{D2E11025-175C-452B-A03D-1B54AF4632B8}">
   <ds:schemaRefs>
     <ds:schemaRef ds:uri="http://schemas.microsoft.com/office/2006/metadata/contentType"/>
@@ -10627,6 +10656,15 @@
 </ds:datastoreItem>
 </file>
 
+<file path=customXml/itemProps2.xml><?xml version="1.0" encoding="utf-8"?>
+<ds:datastoreItem xmlns:ds="http://schemas.openxmlformats.org/officeDocument/2006/customXml" ds:itemID="{4683CF39-CBC1-469A-88EA-F31417A0D119}">
+  <ds:schemaRefs>
+    <ds:schemaRef ds:uri="http://schemas.microsoft.com/office/2006/metadata/properties"/>
+    <ds:schemaRef ds:uri="http://schemas.microsoft.com/office/infopath/2007/PartnerControls"/>
+  </ds:schemaRefs>
+</ds:datastoreItem>
+</file>
+
 <file path=customXml/itemProps3.xml><?xml version="1.0" encoding="utf-8"?>
 <ds:datastoreItem xmlns:ds="http://schemas.openxmlformats.org/officeDocument/2006/customXml" ds:itemID="{49E9CE2F-4863-430F-A73B-CD3063AB172E}">
   <ds:schemaRefs>
@@ -10636,7 +10674,7 @@
 </file>
 
 <file path=customXml/itemProps4.xml><?xml version="1.0" encoding="utf-8"?>
-<ds:datastoreItem xmlns:ds="http://schemas.openxmlformats.org/officeDocument/2006/customXml" ds:itemID="{2B8266C2-38E3-4804-8F6D-7D3E2EF34644}">
+<ds:datastoreItem xmlns:ds="http://schemas.openxmlformats.org/officeDocument/2006/customXml" ds:itemID="{6C2AB75C-D1BF-47B6-9666-CA09139C8D16}">
   <ds:schemaRefs>
     <ds:schemaRef ds:uri="http://schemas.openxmlformats.org/officeDocument/2006/bibliography"/>
   </ds:schemaRefs>

</xml_diff>

<commit_message>
Dokumentáció - a zölddel kiemelt részen hagytam abba
</commit_message>
<xml_diff>
--- a/ZáróDolgozat.docx
+++ b/ZáróDolgozat.docx
@@ -36,8 +36,6 @@
         </w:rPr>
         <w:t>Záró dolgozat</w:t>
       </w:r>
-      <w:bookmarkStart w:id="0" w:name="_GoBack"/>
-      <w:bookmarkEnd w:id="0"/>
     </w:p>
     <w:p>
       <w:pPr>
@@ -1852,26 +1850,26 @@
       <w:pPr>
         <w:pStyle w:val="Cmsor1"/>
       </w:pPr>
-      <w:bookmarkStart w:id="1" w:name="_Toc473730742"/>
-      <w:bookmarkStart w:id="2" w:name="_Toc85723173"/>
+      <w:bookmarkStart w:id="0" w:name="_Toc473730742"/>
+      <w:bookmarkStart w:id="1" w:name="_Toc85723173"/>
       <w:r>
         <w:lastRenderedPageBreak/>
         <w:t>Bevezetés</w:t>
       </w:r>
+      <w:bookmarkEnd w:id="0"/>
       <w:bookmarkEnd w:id="1"/>
+    </w:p>
+    <w:p>
+      <w:pPr>
+        <w:pStyle w:val="Cmsor2"/>
+      </w:pPr>
+      <w:bookmarkStart w:id="2" w:name="_Toc473730743"/>
+      <w:bookmarkStart w:id="3" w:name="_Toc85723174"/>
+      <w:r>
+        <w:t>Feladat leírás</w:t>
+      </w:r>
       <w:bookmarkEnd w:id="2"/>
-    </w:p>
-    <w:p>
-      <w:pPr>
-        <w:pStyle w:val="Cmsor2"/>
-      </w:pPr>
-      <w:bookmarkStart w:id="3" w:name="_Toc473730743"/>
-      <w:bookmarkStart w:id="4" w:name="_Toc85723174"/>
-      <w:r>
-        <w:t>Feladat leírás</w:t>
-      </w:r>
       <w:bookmarkEnd w:id="3"/>
-      <w:bookmarkEnd w:id="4"/>
     </w:p>
     <w:p>
       <w:pPr>
@@ -2057,70 +2055,158 @@
       <w:pPr>
         <w:pStyle w:val="Cmsor2"/>
       </w:pPr>
-      <w:bookmarkStart w:id="5" w:name="_Toc473730745"/>
-      <w:bookmarkStart w:id="6" w:name="_Toc85723175"/>
+      <w:bookmarkStart w:id="4" w:name="_Toc473730745"/>
+      <w:bookmarkStart w:id="5" w:name="_Toc85723175"/>
       <w:r>
         <w:t>A felhasznált ismeretek</w:t>
       </w:r>
+      <w:bookmarkEnd w:id="4"/>
       <w:bookmarkEnd w:id="5"/>
+    </w:p>
+    <w:p>
+      <w:r>
+        <w:t xml:space="preserve">Frontend telepítése </w:t>
+      </w:r>
+      <w:proofErr w:type="spellStart"/>
+      <w:r>
+        <w:t>React</w:t>
+      </w:r>
+      <w:proofErr w:type="spellEnd"/>
+      <w:r>
+        <w:t xml:space="preserve"> keretrendszerben JavaScript nyelven</w:t>
+      </w:r>
+    </w:p>
+    <w:p>
+      <w:r>
+        <w:t>Backend telepítése server.js használatával</w:t>
+      </w:r>
+    </w:p>
+    <w:p>
+      <w:r>
+        <w:t xml:space="preserve">Segédmodulok telepítése például </w:t>
+      </w:r>
+      <w:proofErr w:type="spellStart"/>
+      <w:r>
+        <w:t>Bootstrap</w:t>
+      </w:r>
+      <w:proofErr w:type="spellEnd"/>
+      <w:r>
+        <w:t xml:space="preserve">, </w:t>
+      </w:r>
+      <w:proofErr w:type="spellStart"/>
+      <w:r>
+        <w:t>React</w:t>
+      </w:r>
+      <w:proofErr w:type="spellEnd"/>
+      <w:r>
+        <w:t>-Router-</w:t>
+      </w:r>
+      <w:proofErr w:type="spellStart"/>
+      <w:r>
+        <w:t>Dom</w:t>
+      </w:r>
+      <w:proofErr w:type="spellEnd"/>
+      <w:r>
+        <w:t xml:space="preserve">, </w:t>
+      </w:r>
+      <w:proofErr w:type="spellStart"/>
+      <w:r>
+        <w:t>Axios</w:t>
+      </w:r>
+      <w:proofErr w:type="spellEnd"/>
+    </w:p>
+    <w:p>
+      <w:r>
+        <w:t xml:space="preserve">Adatbázis létrehozás, szerkesztés és kezelés SQL nyelven a </w:t>
+      </w:r>
+      <w:proofErr w:type="spellStart"/>
+      <w:r>
+        <w:t>MySQL</w:t>
+      </w:r>
+      <w:proofErr w:type="spellEnd"/>
+      <w:r>
+        <w:t xml:space="preserve"> </w:t>
+      </w:r>
+      <w:proofErr w:type="spellStart"/>
+      <w:r>
+        <w:t>WorkBench</w:t>
+      </w:r>
+      <w:proofErr w:type="spellEnd"/>
+      <w:r>
+        <w:t>-ben</w:t>
+      </w:r>
+    </w:p>
+    <w:p>
+      <w:pPr>
+        <w:ind w:left="340" w:firstLine="0"/>
+      </w:pPr>
+      <w:proofErr w:type="spellStart"/>
+      <w:r>
+        <w:t>Bootstrap</w:t>
+      </w:r>
+      <w:proofErr w:type="spellEnd"/>
+      <w:r>
+        <w:t xml:space="preserve"> </w:t>
+      </w:r>
+      <w:proofErr w:type="spellStart"/>
+      <w:r>
+        <w:t>Grid</w:t>
+      </w:r>
+      <w:proofErr w:type="spellEnd"/>
+      <w:r>
+        <w:t xml:space="preserve"> System felosztás különböző frontend elemek rendezéséhez</w:t>
+      </w:r>
+    </w:p>
+    <w:p>
+      <w:pPr>
+        <w:ind w:left="340" w:firstLine="0"/>
+      </w:pPr>
+      <w:r>
+        <w:t xml:space="preserve">Különböző oldalak és modulok exportálása és importálása (például a </w:t>
+      </w:r>
+      <w:proofErr w:type="spellStart"/>
+      <w:r>
+        <w:t>css</w:t>
+      </w:r>
+      <w:proofErr w:type="spellEnd"/>
+      <w:r>
+        <w:t xml:space="preserve"> stíluslapok és a fényképek használatához)</w:t>
+      </w:r>
+    </w:p>
+    <w:p>
+      <w:pPr>
+        <w:ind w:left="340" w:firstLine="0"/>
+      </w:pPr>
+    </w:p>
+    <w:p>
+      <w:pPr>
+        <w:pStyle w:val="Cmsor2"/>
+      </w:pPr>
+      <w:bookmarkStart w:id="6" w:name="_Toc85723176"/>
+      <w:r>
+        <w:t>A felhasznált szoftverek</w:t>
+      </w:r>
       <w:bookmarkEnd w:id="6"/>
     </w:p>
     <w:p>
       <w:r>
-        <w:t xml:space="preserve">Frontend telepítése </w:t>
-      </w:r>
-      <w:proofErr w:type="spellStart"/>
-      <w:r>
-        <w:t>React</w:t>
-      </w:r>
-      <w:proofErr w:type="spellEnd"/>
-      <w:r>
-        <w:t xml:space="preserve"> keretrendszerben JavaScript nyelven</w:t>
-      </w:r>
-    </w:p>
-    <w:p>
-      <w:r>
-        <w:t>Backend telepítése server.js használatával</w:t>
-      </w:r>
-    </w:p>
-    <w:p>
-      <w:r>
-        <w:t xml:space="preserve">Segédmodulok telepítése például </w:t>
-      </w:r>
-      <w:proofErr w:type="spellStart"/>
-      <w:r>
-        <w:t>Bootstrap</w:t>
-      </w:r>
-      <w:proofErr w:type="spellEnd"/>
-      <w:r>
-        <w:t xml:space="preserve">, </w:t>
-      </w:r>
-      <w:proofErr w:type="spellStart"/>
-      <w:r>
-        <w:t>React</w:t>
-      </w:r>
-      <w:proofErr w:type="spellEnd"/>
-      <w:r>
-        <w:t>-Router-</w:t>
-      </w:r>
-      <w:proofErr w:type="spellStart"/>
-      <w:r>
-        <w:t>Dom</w:t>
-      </w:r>
-      <w:proofErr w:type="spellEnd"/>
-      <w:r>
-        <w:t xml:space="preserve">, </w:t>
-      </w:r>
-      <w:proofErr w:type="spellStart"/>
-      <w:r>
-        <w:t>Axios</w:t>
-      </w:r>
-      <w:proofErr w:type="spellEnd"/>
-    </w:p>
-    <w:p>
-      <w:r>
-        <w:t xml:space="preserve">Adatbázis létrehozás, szerkesztés és kezelés SQL nyelven a </w:t>
-      </w:r>
+        <w:t xml:space="preserve">Visual </w:t>
+      </w:r>
+      <w:proofErr w:type="spellStart"/>
+      <w:r>
+        <w:t>Studio</w:t>
+      </w:r>
+      <w:proofErr w:type="spellEnd"/>
+      <w:r>
+        <w:t xml:space="preserve"> </w:t>
+      </w:r>
+      <w:proofErr w:type="spellStart"/>
+      <w:r>
+        <w:t>Code</w:t>
+      </w:r>
+      <w:proofErr w:type="spellEnd"/>
+    </w:p>
+    <w:p>
       <w:proofErr w:type="spellStart"/>
       <w:r>
         <w:t>MySQL</w:t>
@@ -2134,94 +2220,6 @@
         <w:t>WorkBench</w:t>
       </w:r>
       <w:proofErr w:type="spellEnd"/>
-      <w:r>
-        <w:t>-ben</w:t>
-      </w:r>
-    </w:p>
-    <w:p>
-      <w:pPr>
-        <w:ind w:left="340" w:firstLine="0"/>
-      </w:pPr>
-      <w:proofErr w:type="spellStart"/>
-      <w:r>
-        <w:t>Bootstrap</w:t>
-      </w:r>
-      <w:proofErr w:type="spellEnd"/>
-      <w:r>
-        <w:t xml:space="preserve"> </w:t>
-      </w:r>
-      <w:proofErr w:type="spellStart"/>
-      <w:r>
-        <w:t>Grid</w:t>
-      </w:r>
-      <w:proofErr w:type="spellEnd"/>
-      <w:r>
-        <w:t xml:space="preserve"> System felosztás különböző frontend elemek rendezéséhez</w:t>
-      </w:r>
-    </w:p>
-    <w:p>
-      <w:pPr>
-        <w:ind w:left="340" w:firstLine="0"/>
-      </w:pPr>
-      <w:r>
-        <w:t xml:space="preserve">Különböző oldalak és modulok exportálása és importálása (például a </w:t>
-      </w:r>
-      <w:proofErr w:type="spellStart"/>
-      <w:r>
-        <w:t>css</w:t>
-      </w:r>
-      <w:proofErr w:type="spellEnd"/>
-      <w:r>
-        <w:t xml:space="preserve"> stíluslapok és a fényképek használatához)</w:t>
-      </w:r>
-    </w:p>
-    <w:p>
-      <w:pPr>
-        <w:ind w:left="340" w:firstLine="0"/>
-      </w:pPr>
-    </w:p>
-    <w:p>
-      <w:pPr>
-        <w:pStyle w:val="Cmsor2"/>
-      </w:pPr>
-      <w:bookmarkStart w:id="7" w:name="_Toc85723176"/>
-      <w:r>
-        <w:t>A felhasznált szoftverek</w:t>
-      </w:r>
-      <w:bookmarkEnd w:id="7"/>
-    </w:p>
-    <w:p>
-      <w:r>
-        <w:t xml:space="preserve">Visual </w:t>
-      </w:r>
-      <w:proofErr w:type="spellStart"/>
-      <w:r>
-        <w:t>Studio</w:t>
-      </w:r>
-      <w:proofErr w:type="spellEnd"/>
-      <w:r>
-        <w:t xml:space="preserve"> </w:t>
-      </w:r>
-      <w:proofErr w:type="spellStart"/>
-      <w:r>
-        <w:t>Code</w:t>
-      </w:r>
-      <w:proofErr w:type="spellEnd"/>
-    </w:p>
-    <w:p>
-      <w:proofErr w:type="spellStart"/>
-      <w:r>
-        <w:t>MySQL</w:t>
-      </w:r>
-      <w:proofErr w:type="spellEnd"/>
-      <w:r>
-        <w:t xml:space="preserve"> </w:t>
-      </w:r>
-      <w:proofErr w:type="spellStart"/>
-      <w:r>
-        <w:t>WorkBench</w:t>
-      </w:r>
-      <w:proofErr w:type="spellEnd"/>
     </w:p>
     <w:p>
       <w:r>
@@ -2265,47 +2263,155 @@
       <w:pPr>
         <w:pStyle w:val="Cmsor1"/>
       </w:pPr>
-      <w:bookmarkStart w:id="8" w:name="_Toc473730746"/>
-      <w:bookmarkStart w:id="9" w:name="_Toc85723177"/>
+      <w:bookmarkStart w:id="7" w:name="_Toc473730746"/>
+      <w:bookmarkStart w:id="8" w:name="_Toc85723177"/>
       <w:r>
         <w:lastRenderedPageBreak/>
         <w:t>Felhasználói dokumentáció</w:t>
       </w:r>
+      <w:bookmarkEnd w:id="7"/>
       <w:bookmarkEnd w:id="8"/>
+    </w:p>
+    <w:p>
+      <w:pPr>
+        <w:pStyle w:val="Cmsor2"/>
+      </w:pPr>
+      <w:bookmarkStart w:id="9" w:name="_Toc85723178"/>
+      <w:r>
+        <w:t>A program általános specifikációja</w:t>
+      </w:r>
       <w:bookmarkEnd w:id="9"/>
     </w:p>
     <w:p>
       <w:pPr>
+        <w:rPr>
+          <w:color w:val="FF0000"/>
+        </w:rPr>
+      </w:pPr>
+      <w:r>
+        <w:rPr>
+          <w:color w:val="FF0000"/>
+        </w:rPr>
+        <w:t xml:space="preserve">Ez a rész a program fontosabb jellemzőit és funkcióit tartalmazza. A cél, hogy a leendő felhasználó ezt a fejezetet elolvasva el tudja dönteni, hogy a program megfelelő-e a számára. </w:t>
+      </w:r>
+    </w:p>
+    <w:p>
+      <w:pPr>
+        <w:rPr>
+          <w:color w:val="FF0000"/>
+        </w:rPr>
+      </w:pPr>
+      <w:r>
+        <w:rPr>
+          <w:color w:val="FF0000"/>
+        </w:rPr>
+        <w:t xml:space="preserve"> </w:t>
+      </w:r>
+    </w:p>
+    <w:p>
+      <w:pPr>
+        <w:rPr>
+          <w:color w:val="FF0000"/>
+        </w:rPr>
+      </w:pPr>
+      <w:r>
+        <w:rPr>
+          <w:color w:val="FF0000"/>
+        </w:rPr>
+        <w:t xml:space="preserve">Ajánlott terjedelem: </w:t>
+      </w:r>
+      <w:r>
+        <w:rPr>
+          <w:color w:val="FF0000"/>
+        </w:rPr>
+        <w:t>0,5</w:t>
+      </w:r>
+      <w:r>
+        <w:rPr>
+          <w:color w:val="FF0000"/>
+        </w:rPr>
+        <w:t xml:space="preserve"> oldal. </w:t>
+      </w:r>
+    </w:p>
+    <w:p>
+      <w:r>
+        <w:t xml:space="preserve">Az S.O.S. munka egy gyors, egyszerű szakmunkás </w:t>
+      </w:r>
+      <w:proofErr w:type="spellStart"/>
+      <w:r>
+        <w:t>hírdető</w:t>
+      </w:r>
+      <w:proofErr w:type="spellEnd"/>
+      <w:r>
+        <w:t xml:space="preserve"> és kereső weboldal. A felhasználók regisztrálnak felbérlőként vagy munkásként,</w:t>
+      </w:r>
+      <w:r>
+        <w:t xml:space="preserve"> lehetőségük van </w:t>
+      </w:r>
+      <w:proofErr w:type="spellStart"/>
+      <w:r>
+        <w:t>hírdetéseket</w:t>
+      </w:r>
+      <w:proofErr w:type="spellEnd"/>
+      <w:r>
+        <w:t xml:space="preserve"> </w:t>
+      </w:r>
+      <w:proofErr w:type="gramStart"/>
+      <w:r>
+        <w:t>létrehozni</w:t>
+      </w:r>
+      <w:proofErr w:type="gramEnd"/>
+      <w:r>
+        <w:t xml:space="preserve"> </w:t>
+      </w:r>
+      <w:r>
+        <w:t xml:space="preserve">valamint </w:t>
+      </w:r>
+      <w:proofErr w:type="spellStart"/>
+      <w:r>
+        <w:t>hírdetések</w:t>
+      </w:r>
+      <w:proofErr w:type="spellEnd"/>
+      <w:r>
+        <w:t xml:space="preserve"> között böngészhetnek</w:t>
+      </w:r>
+      <w:r>
+        <w:t>.</w:t>
+      </w:r>
+      <w:r>
+        <w:t xml:space="preserve"> A szakmunkásként regisztrált felhasználó tud saját posztot létrehozni és törölni.</w:t>
+      </w:r>
+    </w:p>
+    <w:p>
+      <w:pPr>
         <w:pStyle w:val="Cmsor2"/>
       </w:pPr>
-      <w:bookmarkStart w:id="10" w:name="_Toc85723178"/>
-      <w:r>
-        <w:t>A program általános specifikációja</w:t>
+      <w:bookmarkStart w:id="10" w:name="_Toc473730747"/>
+      <w:bookmarkStart w:id="11" w:name="_Toc85723179"/>
+      <w:r>
+        <w:t>Rendszerkövetelmények</w:t>
       </w:r>
       <w:bookmarkEnd w:id="10"/>
-    </w:p>
-    <w:p>
-      <w:pPr>
-        <w:rPr>
-          <w:color w:val="FF0000"/>
-        </w:rPr>
-      </w:pPr>
-      <w:r>
-        <w:rPr>
-          <w:color w:val="FF0000"/>
-        </w:rPr>
-        <w:t xml:space="preserve">Ez a rész a program fontosabb jellemzőit és funkcióit tartalmazza. A cél, hogy a leendő felhasználó ezt a fejezetet elolvasva el tudja dönteni, hogy a program megfelelő-e a számára. </w:t>
-      </w:r>
-    </w:p>
-    <w:p>
-      <w:pPr>
-        <w:rPr>
-          <w:color w:val="FF0000"/>
-        </w:rPr>
-      </w:pPr>
-      <w:r>
-        <w:rPr>
-          <w:color w:val="FF0000"/>
+      <w:bookmarkEnd w:id="11"/>
+    </w:p>
+    <w:p>
+      <w:pPr>
+        <w:pStyle w:val="Cmsor3"/>
+        <w:rPr>
+          <w:color w:val="000000" w:themeColor="text1"/>
+        </w:rPr>
+      </w:pPr>
+      <w:bookmarkStart w:id="12" w:name="_Toc85723180"/>
+      <w:r>
+        <w:rPr>
+          <w:color w:val="000000" w:themeColor="text1"/>
+        </w:rPr>
+        <w:t>Hardver követelmények</w:t>
+      </w:r>
+      <w:bookmarkEnd w:id="12"/>
+      <w:r>
+        <w:rPr>
+          <w:color w:val="000000" w:themeColor="text1"/>
         </w:rPr>
         <w:t xml:space="preserve"> </w:t>
       </w:r>
@@ -2320,85 +2426,8 @@
         <w:rPr>
           <w:color w:val="FF0000"/>
         </w:rPr>
-        <w:t xml:space="preserve">Ajánlott terjedelem: </w:t>
-      </w:r>
-      <w:r>
-        <w:rPr>
-          <w:color w:val="FF0000"/>
-        </w:rPr>
-        <w:t>0,5</w:t>
-      </w:r>
-      <w:r>
-        <w:rPr>
-          <w:color w:val="FF0000"/>
-        </w:rPr>
-        <w:t xml:space="preserve"> oldal. </w:t>
-      </w:r>
-    </w:p>
-    <w:p>
-      <w:r>
-        <w:t xml:space="preserve">Az S.O.S. munka egy gyors, egyszerű szakmunkás </w:t>
-      </w:r>
-      <w:proofErr w:type="spellStart"/>
-      <w:r>
-        <w:t>hírdető</w:t>
-      </w:r>
-      <w:proofErr w:type="spellEnd"/>
-      <w:r>
-        <w:t xml:space="preserve"> és kereső weboldal. A felhasználók regisztrálnak felbérlőként vagy munkásként,</w:t>
-      </w:r>
-      <w:r>
-        <w:t xml:space="preserve"> lehetőségük van </w:t>
-      </w:r>
-      <w:proofErr w:type="spellStart"/>
-      <w:r>
-        <w:t>hírdetéseket</w:t>
-      </w:r>
-      <w:proofErr w:type="spellEnd"/>
-      <w:r>
-        <w:t xml:space="preserve"> </w:t>
-      </w:r>
-      <w:proofErr w:type="gramStart"/>
-      <w:r>
-        <w:t>létrehozni</w:t>
-      </w:r>
-      <w:proofErr w:type="gramEnd"/>
-      <w:r>
-        <w:t xml:space="preserve"> </w:t>
-      </w:r>
-      <w:r>
-        <w:t xml:space="preserve">valamint </w:t>
-      </w:r>
-      <w:proofErr w:type="spellStart"/>
-      <w:r>
-        <w:t>hírdetések</w:t>
-      </w:r>
-      <w:proofErr w:type="spellEnd"/>
-      <w:r>
-        <w:t xml:space="preserve"> között böngészhetnek</w:t>
-      </w:r>
-      <w:r>
-        <w:t>.</w:t>
-      </w:r>
-      <w:r>
-        <w:t xml:space="preserve"> A szakmunkásként regisztrált felhasználó tud saját posztot létrehozni és törölni.</w:t>
-      </w:r>
-      <w:r>
-        <w:br/>
-      </w:r>
-    </w:p>
-    <w:p/>
-    <w:p>
-      <w:pPr>
-        <w:pStyle w:val="Cmsor2"/>
-      </w:pPr>
-      <w:bookmarkStart w:id="11" w:name="_Toc473730747"/>
-      <w:bookmarkStart w:id="12" w:name="_Toc85723179"/>
-      <w:r>
-        <w:t>Rendszerkövetelmények</w:t>
-      </w:r>
-      <w:bookmarkEnd w:id="11"/>
-      <w:bookmarkEnd w:id="12"/>
+        <w:t>Ebben a részben kell leírni a minimális és ajánlott hardver konfigurációt, amely a program futtatásához szükséges. Pontos paramétereket kell megadni, még akkor is, ha a program amúgy minden gépen lefut.</w:t>
+      </w:r>
     </w:p>
     <w:p>
       <w:pPr>
@@ -2407,49 +2436,14 @@
           <w:color w:val="000000" w:themeColor="text1"/>
         </w:rPr>
       </w:pPr>
-      <w:bookmarkStart w:id="13" w:name="_Toc85723180"/>
-      <w:r>
-        <w:rPr>
-          <w:color w:val="000000" w:themeColor="text1"/>
-        </w:rPr>
-        <w:t>Hardver követelmények</w:t>
+      <w:bookmarkStart w:id="13" w:name="_Toc85723181"/>
+      <w:r>
+        <w:rPr>
+          <w:color w:val="000000" w:themeColor="text1"/>
+        </w:rPr>
+        <w:t>Szoftver követelmények</w:t>
       </w:r>
       <w:bookmarkEnd w:id="13"/>
-      <w:r>
-        <w:rPr>
-          <w:color w:val="000000" w:themeColor="text1"/>
-        </w:rPr>
-        <w:t xml:space="preserve"> </w:t>
-      </w:r>
-    </w:p>
-    <w:p>
-      <w:pPr>
-        <w:rPr>
-          <w:color w:val="FF0000"/>
-        </w:rPr>
-      </w:pPr>
-      <w:r>
-        <w:rPr>
-          <w:color w:val="FF0000"/>
-        </w:rPr>
-        <w:t>Ebben a részben kell leírni a minimális és ajánlott hardver konfigurációt, amely a program futtatásához szükséges. Pontos paramétereket kell megadni, még akkor is, ha a program amúgy minden gépen lefut.</w:t>
-      </w:r>
-    </w:p>
-    <w:p>
-      <w:pPr>
-        <w:pStyle w:val="Cmsor3"/>
-        <w:rPr>
-          <w:color w:val="000000" w:themeColor="text1"/>
-        </w:rPr>
-      </w:pPr>
-      <w:bookmarkStart w:id="14" w:name="_Toc85723181"/>
-      <w:r>
-        <w:rPr>
-          <w:color w:val="000000" w:themeColor="text1"/>
-        </w:rPr>
-        <w:t>Szoftver követelmények</w:t>
-      </w:r>
-      <w:bookmarkEnd w:id="14"/>
       <w:r>
         <w:rPr>
           <w:color w:val="000000" w:themeColor="text1"/>
@@ -2646,7 +2640,6 @@
         <w:rPr>
           <w:color w:val="000000" w:themeColor="text1"/>
         </w:rPr>
-        <w:lastRenderedPageBreak/>
         <w:t xml:space="preserve">XAMPP </w:t>
       </w:r>
       <w:proofErr w:type="spellStart"/>
@@ -2713,6 +2706,7 @@
         <w:rPr>
           <w:color w:val="000000" w:themeColor="text1"/>
         </w:rPr>
+        <w:lastRenderedPageBreak/>
         <w:t>bármilyen böngésző és internetkapcsolat</w:t>
       </w:r>
     </w:p>
@@ -2728,11 +2722,11 @@
         </w:rPr>
         <w:t xml:space="preserve"> </w:t>
       </w:r>
-      <w:bookmarkStart w:id="15" w:name="_Toc85723182"/>
+      <w:bookmarkStart w:id="14" w:name="_Toc85723182"/>
       <w:r>
         <w:t>3. A program telepítése</w:t>
       </w:r>
-      <w:bookmarkEnd w:id="15"/>
+      <w:bookmarkEnd w:id="14"/>
       <w:r>
         <w:t xml:space="preserve"> </w:t>
       </w:r>
@@ -2886,8 +2880,8 @@
         </w:rPr>
         <w:fldChar w:fldCharType="separate"/>
       </w:r>
-      <w:bookmarkStart w:id="16" w:name="_Toc63249969"/>
-      <w:bookmarkStart w:id="17" w:name="_Toc63250394"/>
+      <w:bookmarkStart w:id="15" w:name="_Toc63249969"/>
+      <w:bookmarkStart w:id="16" w:name="_Toc63250394"/>
       <w:r>
         <w:rPr>
           <w:noProof/>
@@ -2914,14 +2908,14 @@
         </w:rPr>
         <w:t>Ez a módosító ablak</w:t>
       </w:r>
+      <w:bookmarkEnd w:id="15"/>
+      <w:r>
+        <w:rPr>
+          <w:color w:val="FF0000"/>
+        </w:rPr>
+        <w:t xml:space="preserve"> a programban</w:t>
+      </w:r>
       <w:bookmarkEnd w:id="16"/>
-      <w:r>
-        <w:rPr>
-          <w:color w:val="FF0000"/>
-        </w:rPr>
-        <w:t xml:space="preserve"> a programban</w:t>
-      </w:r>
-      <w:bookmarkEnd w:id="17"/>
     </w:p>
     <w:p>
       <w:pPr>
@@ -3174,7 +3168,6 @@
         <w:rPr>
           <w:color w:val="000000" w:themeColor="text1"/>
         </w:rPr>
-        <w:lastRenderedPageBreak/>
         <w:t xml:space="preserve">Futtassuk a GitHub </w:t>
       </w:r>
       <w:proofErr w:type="spellStart"/>
@@ -3202,6 +3195,7 @@
           <w:noProof/>
           <w:highlight w:val="cyan"/>
         </w:rPr>
+        <w:lastRenderedPageBreak/>
         <w:drawing>
           <wp:inline distT="0" distB="0" distL="0" distR="0" wp14:anchorId="5010A230" wp14:editId="6F8E5D99">
             <wp:extent cx="4785360" cy="3287116"/>
@@ -5160,11 +5154,11 @@
       <w:pPr>
         <w:pStyle w:val="Cmsor2"/>
       </w:pPr>
-      <w:bookmarkStart w:id="18" w:name="_Toc85723183"/>
+      <w:bookmarkStart w:id="17" w:name="_Toc85723183"/>
       <w:r>
         <w:t>A program használatának a részletes leírása</w:t>
       </w:r>
-      <w:bookmarkEnd w:id="18"/>
+      <w:bookmarkEnd w:id="17"/>
     </w:p>
     <w:p>
       <w:pPr>
@@ -5328,37 +5322,37 @@
       <w:pPr>
         <w:pStyle w:val="Cmsor1"/>
       </w:pPr>
-      <w:bookmarkStart w:id="19" w:name="_Toc473730749"/>
-      <w:bookmarkStart w:id="20" w:name="_Toc85723184"/>
+      <w:bookmarkStart w:id="18" w:name="_Toc473730749"/>
+      <w:bookmarkStart w:id="19" w:name="_Toc85723184"/>
       <w:r>
         <w:lastRenderedPageBreak/>
         <w:t>Fejlesztői dokumentáció</w:t>
       </w:r>
+      <w:bookmarkEnd w:id="18"/>
       <w:bookmarkEnd w:id="19"/>
+    </w:p>
+    <w:p>
+      <w:pPr>
+        <w:rPr>
+          <w:color w:val="FF0000"/>
+        </w:rPr>
+      </w:pPr>
+      <w:r>
+        <w:rPr>
+          <w:color w:val="FF0000"/>
+        </w:rPr>
+        <w:t>A fejlesztői dokumentáció célja, hogy a segítse program logikájának, illetve a program kódjának a megértését, illetve a program továbbfejlesztését.  Szakemberek számára készül, elvárás tehát a pontosság és a szakmai jellegű stílus.</w:t>
+      </w:r>
+    </w:p>
+    <w:p>
+      <w:pPr>
+        <w:pStyle w:val="Cmsor2"/>
+      </w:pPr>
+      <w:bookmarkStart w:id="20" w:name="_Toc85723185"/>
+      <w:r>
+        <w:t>Az alkalmazott fejlesztői eszközök</w:t>
+      </w:r>
       <w:bookmarkEnd w:id="20"/>
-    </w:p>
-    <w:p>
-      <w:pPr>
-        <w:rPr>
-          <w:color w:val="FF0000"/>
-        </w:rPr>
-      </w:pPr>
-      <w:r>
-        <w:rPr>
-          <w:color w:val="FF0000"/>
-        </w:rPr>
-        <w:t>A fejlesztői dokumentáció célja, hogy a segítse program logikájának, illetve a program kódjának a megértését, illetve a program továbbfejlesztését.  Szakemberek számára készül, elvárás tehát a pontosság és a szakmai jellegű stílus.</w:t>
-      </w:r>
-    </w:p>
-    <w:p>
-      <w:pPr>
-        <w:pStyle w:val="Cmsor2"/>
-      </w:pPr>
-      <w:bookmarkStart w:id="21" w:name="_Toc85723185"/>
-      <w:r>
-        <w:t>Az alkalmazott fejlesztői eszközök</w:t>
-      </w:r>
-      <w:bookmarkEnd w:id="21"/>
     </w:p>
     <w:p>
       <w:pPr>
@@ -5550,11 +5544,11 @@
       <w:pPr>
         <w:pStyle w:val="Cmsor2"/>
       </w:pPr>
-      <w:bookmarkStart w:id="22" w:name="_Toc85723186"/>
+      <w:bookmarkStart w:id="21" w:name="_Toc85723186"/>
       <w:r>
         <w:t>Adatmodell leírása</w:t>
       </w:r>
-      <w:bookmarkEnd w:id="22"/>
+      <w:bookmarkEnd w:id="21"/>
     </w:p>
     <w:p>
       <w:pPr>
@@ -5638,82 +5632,544 @@
     </w:p>
     <w:p>
       <w:pPr>
-        <w:rPr>
-          <w:color w:val="000000" w:themeColor="text1"/>
-        </w:rPr>
-      </w:pPr>
-      <w:r>
-        <w:rPr>
-          <w:color w:val="000000" w:themeColor="text1"/>
-        </w:rPr>
-        <w:t xml:space="preserve">a </w:t>
-      </w:r>
-      <w:proofErr w:type="spellStart"/>
-      <w:r>
-        <w:rPr>
-          <w:color w:val="000000" w:themeColor="text1"/>
-        </w:rPr>
-        <w:t>hírdetés</w:t>
-      </w:r>
-      <w:r>
-        <w:rPr>
-          <w:color w:val="000000" w:themeColor="text1"/>
-        </w:rPr>
-        <w:t>ek</w:t>
-      </w:r>
-      <w:proofErr w:type="spellEnd"/>
-      <w:r>
-        <w:rPr>
-          <w:color w:val="000000" w:themeColor="text1"/>
-        </w:rPr>
-        <w:t xml:space="preserve"> adatait. Az elkészült terv így néz ki:</w:t>
-      </w:r>
-      <w:r>
+        <w:ind w:firstLine="0"/>
+      </w:pPr>
+    </w:p>
+    <w:p>
+      <w:pPr>
+        <w:ind w:firstLine="0"/>
+        <w:jc w:val="center"/>
+        <w:rPr>
+          <w:color w:val="000000" w:themeColor="text1"/>
+          <w:sz w:val="32"/>
+          <w:szCs w:val="32"/>
+        </w:rPr>
+      </w:pPr>
+      <w:r>
+        <w:lastRenderedPageBreak/>
         <w:br/>
       </w:r>
       <w:r>
+        <w:rPr>
+          <w:color w:val="000000" w:themeColor="text1"/>
+          <w:sz w:val="32"/>
+          <w:szCs w:val="32"/>
+        </w:rPr>
+        <w:t>Az adatbázisunk neve „</w:t>
+      </w:r>
+      <w:proofErr w:type="spellStart"/>
+      <w:r>
+        <w:rPr>
+          <w:i/>
+          <w:color w:val="000000" w:themeColor="text1"/>
+          <w:sz w:val="32"/>
+          <w:szCs w:val="32"/>
+        </w:rPr>
+        <w:t>s.o.s</w:t>
+      </w:r>
+      <w:proofErr w:type="spellEnd"/>
+      <w:r>
+        <w:rPr>
+          <w:i/>
+          <w:color w:val="000000" w:themeColor="text1"/>
+          <w:sz w:val="32"/>
+          <w:szCs w:val="32"/>
+        </w:rPr>
+        <w:t>. munka</w:t>
+      </w:r>
+      <w:r>
+        <w:rPr>
+          <w:color w:val="000000" w:themeColor="text1"/>
+          <w:sz w:val="32"/>
+          <w:szCs w:val="32"/>
+        </w:rPr>
+        <w:t>”</w:t>
+      </w:r>
+    </w:p>
+    <w:p>
+      <w:pPr>
+        <w:tabs>
+          <w:tab w:val="left" w:pos="1344"/>
+        </w:tabs>
+        <w:ind w:firstLine="0"/>
+        <w:rPr>
+          <w:color w:val="000000" w:themeColor="text1"/>
+        </w:rPr>
+      </w:pPr>
+      <w:r>
+        <w:rPr>
+          <w:color w:val="000000" w:themeColor="text1"/>
+        </w:rPr>
         <w:br/>
-      </w:r>
-      <w:r>
-        <w:rPr>
-          <w:color w:val="000000" w:themeColor="text1"/>
-        </w:rPr>
-        <w:lastRenderedPageBreak/>
-        <w:t>A véglegesített adatbázis így néz ki:</w:t>
-      </w:r>
-      <w:r>
+        <w:t>A csevegési funkció működéséhez van a „</w:t>
+      </w:r>
+      <w:proofErr w:type="spellStart"/>
+      <w:r>
+        <w:rPr>
+          <w:color w:val="000000" w:themeColor="text1"/>
+        </w:rPr>
+        <w:t>beszelgetesek</w:t>
+      </w:r>
+      <w:proofErr w:type="spellEnd"/>
+      <w:r>
+        <w:rPr>
+          <w:color w:val="000000" w:themeColor="text1"/>
+        </w:rPr>
+        <w:t>” tábla.</w:t>
+      </w:r>
+    </w:p>
+    <w:p>
+      <w:pPr>
+        <w:pStyle w:val="Listaszerbekezds"/>
+        <w:numPr>
+          <w:ilvl w:val="0"/>
+          <w:numId w:val="40"/>
+        </w:numPr>
+        <w:tabs>
+          <w:tab w:val="left" w:pos="1968"/>
+        </w:tabs>
+      </w:pPr>
+      <w:proofErr w:type="spellStart"/>
+      <w:r>
+        <w:t>beszelgetesID</w:t>
+      </w:r>
+      <w:proofErr w:type="spellEnd"/>
+      <w:r>
+        <w:t xml:space="preserve"> – </w:t>
+      </w:r>
+      <w:proofErr w:type="gramStart"/>
+      <w:r>
+        <w:t>int(</w:t>
+      </w:r>
+      <w:proofErr w:type="gramEnd"/>
+      <w:r>
+        <w:t xml:space="preserve">11) </w:t>
+      </w:r>
+      <w:proofErr w:type="spellStart"/>
+      <w:r>
+        <w:t>Auto</w:t>
+      </w:r>
+      <w:proofErr w:type="spellEnd"/>
+      <w:r>
+        <w:t xml:space="preserve"> </w:t>
+      </w:r>
+      <w:proofErr w:type="spellStart"/>
+      <w:r>
+        <w:t>Increment</w:t>
+      </w:r>
+      <w:proofErr w:type="spellEnd"/>
+      <w:r>
+        <w:t xml:space="preserve">, </w:t>
+      </w:r>
+      <w:proofErr w:type="spellStart"/>
+      <w:r>
+        <w:t>Primary</w:t>
+      </w:r>
+      <w:proofErr w:type="spellEnd"/>
+      <w:r>
+        <w:t xml:space="preserve"> Ke</w:t>
+      </w:r>
+      <w:r>
+        <w:t>y: két felhasználó közötti beszélgetés egyedi azonosítója</w:t>
+      </w:r>
+    </w:p>
+    <w:p>
+      <w:pPr>
+        <w:pStyle w:val="Listaszerbekezds"/>
+        <w:numPr>
+          <w:ilvl w:val="0"/>
+          <w:numId w:val="40"/>
+        </w:numPr>
+        <w:tabs>
+          <w:tab w:val="left" w:pos="1968"/>
+        </w:tabs>
+      </w:pPr>
+      <w:proofErr w:type="spellStart"/>
+      <w:r>
+        <w:t>feladoID</w:t>
+      </w:r>
+      <w:proofErr w:type="spellEnd"/>
+      <w:r>
+        <w:t xml:space="preserve"> – </w:t>
+      </w:r>
+      <w:proofErr w:type="gramStart"/>
+      <w:r>
+        <w:t>int(</w:t>
+      </w:r>
+      <w:proofErr w:type="gramEnd"/>
+      <w:r>
+        <w:t>11)</w:t>
+      </w:r>
+      <w:r>
+        <w:t xml:space="preserve"> Egyedi azonosító ami a jelenlegi felhasználót összekötteti a kiválasztott címzettel az </w:t>
+      </w:r>
+      <w:proofErr w:type="spellStart"/>
+      <w:r>
+        <w:t>üzenetküldéshez</w:t>
+      </w:r>
+      <w:proofErr w:type="spellEnd"/>
+    </w:p>
+    <w:p>
+      <w:pPr>
+        <w:pStyle w:val="Listaszerbekezds"/>
+        <w:numPr>
+          <w:ilvl w:val="0"/>
+          <w:numId w:val="40"/>
+        </w:numPr>
+        <w:tabs>
+          <w:tab w:val="left" w:pos="1968"/>
+        </w:tabs>
+      </w:pPr>
+      <w:proofErr w:type="spellStart"/>
+      <w:r>
+        <w:t>cimzettID</w:t>
+      </w:r>
+      <w:proofErr w:type="spellEnd"/>
+      <w:r>
+        <w:t xml:space="preserve"> – </w:t>
+      </w:r>
+      <w:proofErr w:type="gramStart"/>
+      <w:r>
+        <w:t>int(</w:t>
+      </w:r>
+      <w:proofErr w:type="gramEnd"/>
+      <w:r>
+        <w:t>11)</w:t>
+      </w:r>
+      <w:r>
+        <w:t xml:space="preserve"> </w:t>
+      </w:r>
+      <w:r>
+        <w:t>Egyedi azonosító</w:t>
+      </w:r>
+      <w:r>
+        <w:t xml:space="preserve"> ami az üzenetet fogadó felhasználó kap</w:t>
+      </w:r>
+    </w:p>
+    <w:p>
+      <w:pPr>
+        <w:pStyle w:val="Listaszerbekezds"/>
+        <w:numPr>
+          <w:ilvl w:val="0"/>
+          <w:numId w:val="40"/>
+        </w:numPr>
+        <w:tabs>
+          <w:tab w:val="left" w:pos="1968"/>
+        </w:tabs>
+      </w:pPr>
+      <w:r>
+        <w:t>tartalom – text</w:t>
+      </w:r>
+      <w:r>
+        <w:t xml:space="preserve"> – Ebben tároljuk magát az üze</w:t>
+      </w:r>
+      <w:r>
+        <w:t>n</w:t>
+      </w:r>
+      <w:r>
+        <w:t>etet</w:t>
+      </w:r>
+    </w:p>
+    <w:p>
+      <w:pPr>
+        <w:pStyle w:val="Listaszerbekezds"/>
+        <w:numPr>
+          <w:ilvl w:val="0"/>
+          <w:numId w:val="40"/>
+        </w:numPr>
+        <w:tabs>
+          <w:tab w:val="left" w:pos="1968"/>
+        </w:tabs>
+      </w:pPr>
+      <w:proofErr w:type="spellStart"/>
+      <w:r>
+        <w:t>kuldesIdopont</w:t>
+      </w:r>
+      <w:proofErr w:type="spellEnd"/>
+      <w:r>
+        <w:t xml:space="preserve"> – </w:t>
+      </w:r>
+      <w:proofErr w:type="spellStart"/>
+      <w:r>
+        <w:t>datetime</w:t>
+      </w:r>
+      <w:proofErr w:type="spellEnd"/>
+      <w:r>
+        <w:t xml:space="preserve"> – Az üzenetek elküldésének idejét tároljuk el</w:t>
+      </w:r>
+    </w:p>
+    <w:p>
+      <w:pPr>
+        <w:pStyle w:val="Listaszerbekezds"/>
+        <w:numPr>
+          <w:ilvl w:val="0"/>
+          <w:numId w:val="40"/>
+        </w:numPr>
+        <w:tabs>
+          <w:tab w:val="left" w:pos="1968"/>
+        </w:tabs>
+        <w:rPr>
+          <w:highlight w:val="cyan"/>
+        </w:rPr>
+      </w:pPr>
+      <w:r>
+        <w:rPr>
+          <w:highlight w:val="cyan"/>
+        </w:rPr>
+        <w:t xml:space="preserve">olvasott – </w:t>
+      </w:r>
+      <w:proofErr w:type="spellStart"/>
+      <w:proofErr w:type="gramStart"/>
+      <w:r>
+        <w:rPr>
+          <w:highlight w:val="cyan"/>
+        </w:rPr>
+        <w:t>tinyint</w:t>
+      </w:r>
+      <w:proofErr w:type="spellEnd"/>
+      <w:r>
+        <w:rPr>
+          <w:highlight w:val="cyan"/>
+        </w:rPr>
+        <w:t>(</w:t>
+      </w:r>
+      <w:proofErr w:type="gramEnd"/>
+      <w:r>
+        <w:rPr>
+          <w:highlight w:val="cyan"/>
+        </w:rPr>
+        <w:t>1)</w:t>
+      </w:r>
+      <w:r>
+        <w:rPr>
+          <w:highlight w:val="cyan"/>
+        </w:rPr>
+        <w:t xml:space="preserve"> Minden üzenetre külön állapot van hogy olvasott / olvasatlan. Ha az állapot olvasatlan, azt kiírja az oldal</w:t>
+      </w:r>
+      <w:r>
+        <w:rPr>
+          <w:highlight w:val="cyan"/>
+        </w:rPr>
         <w:br/>
       </w:r>
       <w:r>
+        <w:t xml:space="preserve">Ez a funkció </w:t>
+      </w:r>
+      <w:proofErr w:type="gramStart"/>
+      <w:r>
+        <w:t>egyenlőre</w:t>
+      </w:r>
+      <w:proofErr w:type="gramEnd"/>
+      <w:r>
+        <w:t xml:space="preserve"> nem működi</w:t>
+      </w:r>
+      <w:r>
+        <w:t>k</w:t>
+      </w:r>
+    </w:p>
+    <w:p>
+      <w:pPr>
+        <w:tabs>
+          <w:tab w:val="left" w:pos="1968"/>
+        </w:tabs>
+        <w:ind w:firstLine="0"/>
+      </w:pPr>
+      <w:r>
         <w:br/>
       </w:r>
       <w:r>
-        <w:rPr>
-          <w:color w:val="000000" w:themeColor="text1"/>
-        </w:rPr>
-        <w:t>Az adatbázisunk neve „</w:t>
-      </w:r>
-      <w:proofErr w:type="spellStart"/>
-      <w:r>
-        <w:rPr>
-          <w:color w:val="000000" w:themeColor="text1"/>
-        </w:rPr>
-        <w:t>s.o.s</w:t>
-      </w:r>
-      <w:proofErr w:type="spellEnd"/>
-      <w:r>
-        <w:rPr>
-          <w:color w:val="000000" w:themeColor="text1"/>
-        </w:rPr>
-        <w:t>. munka”.</w:t>
-      </w:r>
+        <w:t xml:space="preserve">A posztokat értékelni lehet egy </w:t>
+      </w:r>
+      <w:r>
+        <w:t>1</w:t>
+      </w:r>
+      <w:r>
+        <w:t>-tól 5-ig terjedő skálán csillagokkal. Ennek az adatait az „</w:t>
+      </w:r>
+      <w:proofErr w:type="spellStart"/>
+      <w:r>
+        <w:t>ertekelesek</w:t>
+      </w:r>
+      <w:proofErr w:type="spellEnd"/>
+      <w:r>
+        <w:t>” táblában tároljuk.</w:t>
+      </w:r>
+    </w:p>
+    <w:p>
+      <w:pPr>
+        <w:pStyle w:val="Listaszerbekezds"/>
+        <w:numPr>
+          <w:ilvl w:val="0"/>
+          <w:numId w:val="41"/>
+        </w:numPr>
+        <w:tabs>
+          <w:tab w:val="left" w:pos="1968"/>
+        </w:tabs>
+      </w:pPr>
+      <w:proofErr w:type="spellStart"/>
+      <w:r>
+        <w:t>ertekelesID</w:t>
+      </w:r>
+      <w:proofErr w:type="spellEnd"/>
+      <w:r>
+        <w:t xml:space="preserve"> – </w:t>
+      </w:r>
+      <w:proofErr w:type="gramStart"/>
+      <w:r>
+        <w:t>int(</w:t>
+      </w:r>
+      <w:proofErr w:type="gramEnd"/>
+      <w:r>
+        <w:t xml:space="preserve">11) </w:t>
+      </w:r>
+      <w:proofErr w:type="spellStart"/>
+      <w:r>
+        <w:t>Auto</w:t>
+      </w:r>
+      <w:proofErr w:type="spellEnd"/>
+      <w:r>
+        <w:t xml:space="preserve"> </w:t>
+      </w:r>
+      <w:proofErr w:type="spellStart"/>
+      <w:r>
+        <w:t>Increment</w:t>
+      </w:r>
+      <w:proofErr w:type="spellEnd"/>
+      <w:r>
+        <w:t xml:space="preserve">, </w:t>
+      </w:r>
+      <w:proofErr w:type="spellStart"/>
+      <w:r>
+        <w:t>Primary</w:t>
+      </w:r>
+      <w:proofErr w:type="spellEnd"/>
+      <w:r>
+        <w:t xml:space="preserve"> Key – Automatikusan generált egyedi azonosító amely minden egyes értékeléshez van</w:t>
+      </w:r>
+    </w:p>
+    <w:p>
+      <w:pPr>
+        <w:pStyle w:val="Listaszerbekezds"/>
+        <w:numPr>
+          <w:ilvl w:val="0"/>
+          <w:numId w:val="41"/>
+        </w:numPr>
+        <w:tabs>
+          <w:tab w:val="left" w:pos="1968"/>
+        </w:tabs>
+      </w:pPr>
+      <w:proofErr w:type="spellStart"/>
+      <w:r>
+        <w:t>post_id</w:t>
+      </w:r>
+      <w:proofErr w:type="spellEnd"/>
+      <w:r>
+        <w:t xml:space="preserve"> – </w:t>
+      </w:r>
+      <w:proofErr w:type="gramStart"/>
+      <w:r>
+        <w:t>int(</w:t>
+      </w:r>
+      <w:proofErr w:type="gramEnd"/>
+      <w:r>
+        <w:t>11) Egyedi azonosító, az adott értékelés melyik poszthoz tartozik</w:t>
+      </w:r>
+    </w:p>
+    <w:p>
+      <w:pPr>
+        <w:pStyle w:val="Listaszerbekezds"/>
+        <w:numPr>
+          <w:ilvl w:val="0"/>
+          <w:numId w:val="41"/>
+        </w:numPr>
+        <w:tabs>
+          <w:tab w:val="left" w:pos="1968"/>
+        </w:tabs>
+      </w:pPr>
+      <w:proofErr w:type="spellStart"/>
+      <w:r>
+        <w:t>user_id</w:t>
+      </w:r>
+      <w:proofErr w:type="spellEnd"/>
+      <w:r>
+        <w:t xml:space="preserve"> – </w:t>
+      </w:r>
+      <w:proofErr w:type="gramStart"/>
+      <w:r>
+        <w:t>int(</w:t>
+      </w:r>
+      <w:proofErr w:type="gramEnd"/>
+      <w:r>
+        <w:t>11) Egyedi azonosító, az adott értékelést melyik felhasználó adta</w:t>
+      </w:r>
+    </w:p>
+    <w:p>
+      <w:pPr>
+        <w:pStyle w:val="Listaszerbekezds"/>
+        <w:numPr>
+          <w:ilvl w:val="0"/>
+          <w:numId w:val="41"/>
+        </w:numPr>
+        <w:tabs>
+          <w:tab w:val="left" w:pos="1968"/>
+        </w:tabs>
+      </w:pPr>
+      <w:proofErr w:type="spellStart"/>
+      <w:r>
+        <w:t>rating</w:t>
+      </w:r>
+      <w:proofErr w:type="spellEnd"/>
+      <w:r>
+        <w:t xml:space="preserve"> – </w:t>
+      </w:r>
+      <w:proofErr w:type="gramStart"/>
+      <w:r>
+        <w:t>int(</w:t>
+      </w:r>
+      <w:proofErr w:type="gramEnd"/>
+      <w:r>
+        <w:t>11) 5-ből hány csillaggal értékelte a felhasználó a posztot</w:t>
+      </w:r>
+    </w:p>
+    <w:p>
+      <w:pPr>
+        <w:pStyle w:val="Listaszerbekezds"/>
+        <w:numPr>
+          <w:ilvl w:val="0"/>
+          <w:numId w:val="41"/>
+        </w:numPr>
+        <w:tabs>
+          <w:tab w:val="left" w:pos="1968"/>
+        </w:tabs>
+      </w:pPr>
+      <w:proofErr w:type="spellStart"/>
+      <w:r>
+        <w:t>created_at</w:t>
+      </w:r>
+      <w:proofErr w:type="spellEnd"/>
+      <w:r>
+        <w:t xml:space="preserve"> – </w:t>
+      </w:r>
+      <w:proofErr w:type="spellStart"/>
+      <w:r>
+        <w:t>datetime</w:t>
+      </w:r>
+      <w:proofErr w:type="spellEnd"/>
+      <w:r>
+        <w:t xml:space="preserve"> – Időadat, mikor lett értékelve a poszt</w:t>
+      </w:r>
+    </w:p>
+    <w:p>
+      <w:pPr>
+        <w:tabs>
+          <w:tab w:val="left" w:pos="1968"/>
+        </w:tabs>
+        <w:ind w:firstLine="0"/>
+      </w:pPr>
       <w:r>
         <w:br/>
       </w:r>
       <w:r>
-        <w:br/>
-      </w:r>
-      <w:r>
         <w:rPr>
           <w:color w:val="000000" w:themeColor="text1"/>
         </w:rPr>
@@ -5744,15 +6200,6 @@
           <w:color w:val="000000" w:themeColor="text1"/>
         </w:rPr>
         <w:t>” nevű táblánk.</w:t>
-      </w:r>
-      <w:r>
-        <w:br/>
-      </w:r>
-      <w:r>
-        <w:rPr>
-          <w:color w:val="000000" w:themeColor="text1"/>
-        </w:rPr>
-        <w:t>A tábla ezeket az oszlopokat tartalmazza:</w:t>
       </w:r>
     </w:p>
     <w:p>
@@ -6089,6 +6536,7 @@
         <w:rPr>
           <w:color w:val="000000" w:themeColor="text1"/>
         </w:rPr>
+        <w:lastRenderedPageBreak/>
         <w:t>f</w:t>
       </w:r>
       <w:r>
@@ -6603,6 +7051,100 @@
     </w:p>
     <w:p>
       <w:pPr>
+        <w:pStyle w:val="Listaszerbekezds"/>
+        <w:numPr>
+          <w:ilvl w:val="0"/>
+          <w:numId w:val="15"/>
+        </w:numPr>
+        <w:rPr>
+          <w:color w:val="000000" w:themeColor="text1"/>
+        </w:rPr>
+      </w:pPr>
+      <w:proofErr w:type="spellStart"/>
+      <w:r>
+        <w:rPr>
+          <w:color w:val="000000" w:themeColor="text1"/>
+        </w:rPr>
+        <w:t>profilkep</w:t>
+      </w:r>
+      <w:proofErr w:type="spellEnd"/>
+      <w:r>
+        <w:rPr>
+          <w:color w:val="000000" w:themeColor="text1"/>
+        </w:rPr>
+        <w:t xml:space="preserve"> – </w:t>
+      </w:r>
+      <w:proofErr w:type="spellStart"/>
+      <w:proofErr w:type="gramStart"/>
+      <w:r>
+        <w:rPr>
+          <w:color w:val="000000" w:themeColor="text1"/>
+        </w:rPr>
+        <w:t>varchar</w:t>
+      </w:r>
+      <w:proofErr w:type="spellEnd"/>
+      <w:r>
+        <w:rPr>
+          <w:color w:val="000000" w:themeColor="text1"/>
+        </w:rPr>
+        <w:t>(</w:t>
+      </w:r>
+      <w:proofErr w:type="gramEnd"/>
+      <w:r>
+        <w:rPr>
+          <w:color w:val="000000" w:themeColor="text1"/>
+        </w:rPr>
+        <w:t>255) A</w:t>
+      </w:r>
+      <w:r>
+        <w:rPr>
+          <w:color w:val="000000" w:themeColor="text1"/>
+        </w:rPr>
+        <w:t xml:space="preserve"> felhasználó profilképének fájlnevét tárolja.</w:t>
+      </w:r>
+    </w:p>
+    <w:p>
+      <w:pPr>
+        <w:pStyle w:val="Listaszerbekezds"/>
+        <w:numPr>
+          <w:ilvl w:val="0"/>
+          <w:numId w:val="15"/>
+        </w:numPr>
+        <w:rPr>
+          <w:color w:val="000000" w:themeColor="text1"/>
+        </w:rPr>
+      </w:pPr>
+      <w:proofErr w:type="spellStart"/>
+      <w:r>
+        <w:rPr>
+          <w:color w:val="000000" w:themeColor="text1"/>
+        </w:rPr>
+        <w:t>lastActive</w:t>
+      </w:r>
+      <w:proofErr w:type="spellEnd"/>
+      <w:r>
+        <w:rPr>
+          <w:color w:val="000000" w:themeColor="text1"/>
+        </w:rPr>
+        <w:t xml:space="preserve"> – </w:t>
+      </w:r>
+      <w:proofErr w:type="spellStart"/>
+      <w:r>
+        <w:rPr>
+          <w:color w:val="000000" w:themeColor="text1"/>
+        </w:rPr>
+        <w:t>datetime</w:t>
+      </w:r>
+      <w:proofErr w:type="spellEnd"/>
+      <w:r>
+        <w:rPr>
+          <w:color w:val="000000" w:themeColor="text1"/>
+        </w:rPr>
+        <w:t xml:space="preserve"> – Azt tárolja a felhasználó mikor volt utoljára elérhető</w:t>
+      </w:r>
+    </w:p>
+    <w:p>
+      <w:pPr>
         <w:rPr>
           <w:color w:val="000000" w:themeColor="text1"/>
         </w:rPr>
@@ -6657,16 +7199,7 @@
         <w:rPr>
           <w:color w:val="000000" w:themeColor="text1"/>
         </w:rPr>
-        <w:t>” nevű táblánk.</w:t>
-      </w:r>
-      <w:r>
-        <w:br/>
-      </w:r>
-      <w:r>
-        <w:rPr>
-          <w:color w:val="000000" w:themeColor="text1"/>
-        </w:rPr>
-        <w:t>A tábla ezeket az oszlopokat tartalmazza:</w:t>
+        <w:t>” nevű táblánk</w:t>
       </w:r>
     </w:p>
     <w:p>
@@ -6832,13 +7365,6 @@
         </w:rPr>
         <w:t>A kedvenc posztok tárolására van a „kedvencek nevű táblánk.</w:t>
       </w:r>
-      <w:r>
-        <w:rPr>
-          <w:color w:val="000000" w:themeColor="text1"/>
-        </w:rPr>
-        <w:br/>
-        <w:t>A tábla ezeket az oszlopokat tartalmazza:</w:t>
-      </w:r>
     </w:p>
     <w:p>
       <w:pPr>
@@ -6910,7 +7436,6 @@
         <w:rPr>
           <w:color w:val="000000" w:themeColor="text1"/>
         </w:rPr>
-        <w:lastRenderedPageBreak/>
         <w:t>userID</w:t>
       </w:r>
       <w:proofErr w:type="spellEnd"/>
@@ -7069,42 +7594,23 @@
       <w:pPr>
         <w:ind w:firstLine="0"/>
         <w:rPr>
-          <w:color w:val="000000" w:themeColor="text1"/>
-        </w:rPr>
-      </w:pPr>
-      <w:r>
-        <w:rPr>
-          <w:color w:val="000000" w:themeColor="text1"/>
-        </w:rPr>
-        <w:t>A posztok értékelésére az „</w:t>
-      </w:r>
-      <w:proofErr w:type="spellStart"/>
-      <w:r>
-        <w:rPr>
-          <w:color w:val="000000" w:themeColor="text1"/>
-        </w:rPr>
-        <w:t>ertekelesek</w:t>
-      </w:r>
-      <w:proofErr w:type="spellEnd"/>
-      <w:r>
-        <w:rPr>
-          <w:color w:val="000000" w:themeColor="text1"/>
-        </w:rPr>
-        <w:t>” táblát használjuk.</w:t>
-      </w:r>
-    </w:p>
-    <w:p>
-      <w:pPr>
-        <w:ind w:firstLine="0"/>
-        <w:rPr>
-          <w:color w:val="000000" w:themeColor="text1"/>
-        </w:rPr>
-      </w:pPr>
-      <w:r>
-        <w:rPr>
-          <w:color w:val="000000" w:themeColor="text1"/>
-        </w:rPr>
-        <w:t>A tábla ezeket az oszlopokat tartalmazza:</w:t>
+          <w:highlight w:val="green"/>
+        </w:rPr>
+      </w:pPr>
+      <w:r>
+        <w:br/>
+      </w:r>
+      <w:r>
+        <w:rPr>
+          <w:highlight w:val="green"/>
+        </w:rPr>
+        <w:t>A</w:t>
+      </w:r>
+      <w:r>
+        <w:rPr>
+          <w:highlight w:val="green"/>
+        </w:rPr>
+        <w:t xml:space="preserve"> posztra foglalt időpontokat a „naptár” táblában tároljuk.</w:t>
       </w:r>
     </w:p>
     <w:p>
@@ -7112,81 +7618,81 @@
         <w:pStyle w:val="Listaszerbekezds"/>
         <w:numPr>
           <w:ilvl w:val="0"/>
-          <w:numId w:val="29"/>
+          <w:numId w:val="42"/>
         </w:numPr>
         <w:rPr>
-          <w:color w:val="000000" w:themeColor="text1"/>
-        </w:rPr>
-      </w:pPr>
-      <w:proofErr w:type="spellStart"/>
-      <w:r>
-        <w:rPr>
-          <w:color w:val="000000" w:themeColor="text1"/>
-        </w:rPr>
-        <w:t>ertekelesID</w:t>
-      </w:r>
-      <w:proofErr w:type="spellEnd"/>
-      <w:r>
-        <w:rPr>
-          <w:color w:val="000000" w:themeColor="text1"/>
+          <w:highlight w:val="green"/>
+        </w:rPr>
+      </w:pPr>
+      <w:proofErr w:type="spellStart"/>
+      <w:r>
+        <w:rPr>
+          <w:highlight w:val="green"/>
+        </w:rPr>
+        <w:t>naptarID</w:t>
+      </w:r>
+      <w:proofErr w:type="spellEnd"/>
+      <w:r>
+        <w:rPr>
+          <w:highlight w:val="green"/>
         </w:rPr>
         <w:t xml:space="preserve"> – </w:t>
       </w:r>
       <w:proofErr w:type="gramStart"/>
       <w:r>
         <w:rPr>
-          <w:color w:val="000000" w:themeColor="text1"/>
+          <w:highlight w:val="green"/>
         </w:rPr>
         <w:t>int(</w:t>
       </w:r>
       <w:proofErr w:type="gramEnd"/>
       <w:r>
         <w:rPr>
-          <w:color w:val="000000" w:themeColor="text1"/>
+          <w:highlight w:val="green"/>
         </w:rPr>
         <w:t xml:space="preserve">11) </w:t>
       </w:r>
       <w:proofErr w:type="spellStart"/>
       <w:r>
         <w:rPr>
-          <w:color w:val="000000" w:themeColor="text1"/>
+          <w:highlight w:val="green"/>
         </w:rPr>
         <w:t>Auto</w:t>
       </w:r>
       <w:proofErr w:type="spellEnd"/>
       <w:r>
         <w:rPr>
-          <w:color w:val="000000" w:themeColor="text1"/>
+          <w:highlight w:val="green"/>
         </w:rPr>
         <w:t xml:space="preserve"> </w:t>
       </w:r>
       <w:proofErr w:type="spellStart"/>
       <w:r>
         <w:rPr>
-          <w:color w:val="000000" w:themeColor="text1"/>
+          <w:highlight w:val="green"/>
         </w:rPr>
         <w:t>Increment</w:t>
       </w:r>
       <w:proofErr w:type="spellEnd"/>
       <w:r>
         <w:rPr>
-          <w:color w:val="000000" w:themeColor="text1"/>
+          <w:highlight w:val="green"/>
         </w:rPr>
         <w:t xml:space="preserve">, </w:t>
       </w:r>
       <w:proofErr w:type="spellStart"/>
       <w:r>
         <w:rPr>
-          <w:color w:val="000000" w:themeColor="text1"/>
+          <w:highlight w:val="green"/>
         </w:rPr>
         <w:t>Primary</w:t>
       </w:r>
       <w:proofErr w:type="spellEnd"/>
       <w:r>
         <w:rPr>
-          <w:color w:val="000000" w:themeColor="text1"/>
-        </w:rPr>
-        <w:t xml:space="preserve"> Key ; </w:t>
+          <w:highlight w:val="green"/>
+        </w:rPr>
+        <w:t xml:space="preserve"> Key</w:t>
       </w:r>
     </w:p>
     <w:p>
@@ -7194,37 +7700,37 @@
         <w:pStyle w:val="Listaszerbekezds"/>
         <w:numPr>
           <w:ilvl w:val="0"/>
-          <w:numId w:val="29"/>
+          <w:numId w:val="42"/>
         </w:numPr>
         <w:rPr>
-          <w:color w:val="000000" w:themeColor="text1"/>
-        </w:rPr>
-      </w:pPr>
-      <w:proofErr w:type="spellStart"/>
-      <w:r>
-        <w:rPr>
-          <w:color w:val="000000" w:themeColor="text1"/>
-        </w:rPr>
-        <w:t>post_id</w:t>
-      </w:r>
-      <w:proofErr w:type="spellEnd"/>
-      <w:r>
-        <w:rPr>
-          <w:color w:val="000000" w:themeColor="text1"/>
+          <w:highlight w:val="green"/>
+        </w:rPr>
+      </w:pPr>
+      <w:proofErr w:type="spellStart"/>
+      <w:r>
+        <w:rPr>
+          <w:highlight w:val="green"/>
+        </w:rPr>
+        <w:t>posztID</w:t>
+      </w:r>
+      <w:proofErr w:type="spellEnd"/>
+      <w:r>
+        <w:rPr>
+          <w:highlight w:val="green"/>
         </w:rPr>
         <w:t xml:space="preserve"> – </w:t>
       </w:r>
       <w:proofErr w:type="gramStart"/>
       <w:r>
         <w:rPr>
-          <w:color w:val="000000" w:themeColor="text1"/>
+          <w:highlight w:val="green"/>
         </w:rPr>
         <w:t>int(</w:t>
       </w:r>
       <w:proofErr w:type="gramEnd"/>
       <w:r>
         <w:rPr>
-          <w:color w:val="000000" w:themeColor="text1"/>
+          <w:highlight w:val="green"/>
         </w:rPr>
         <w:t>11)</w:t>
       </w:r>
@@ -7234,37 +7740,37 @@
         <w:pStyle w:val="Listaszerbekezds"/>
         <w:numPr>
           <w:ilvl w:val="0"/>
-          <w:numId w:val="29"/>
+          <w:numId w:val="42"/>
         </w:numPr>
         <w:rPr>
-          <w:color w:val="000000" w:themeColor="text1"/>
-        </w:rPr>
-      </w:pPr>
-      <w:proofErr w:type="spellStart"/>
-      <w:r>
-        <w:rPr>
-          <w:color w:val="000000" w:themeColor="text1"/>
-        </w:rPr>
-        <w:t>user_id</w:t>
-      </w:r>
-      <w:proofErr w:type="spellEnd"/>
-      <w:r>
-        <w:rPr>
-          <w:color w:val="000000" w:themeColor="text1"/>
+          <w:highlight w:val="green"/>
+        </w:rPr>
+      </w:pPr>
+      <w:proofErr w:type="spellStart"/>
+      <w:r>
+        <w:rPr>
+          <w:highlight w:val="green"/>
+        </w:rPr>
+        <w:t>userID</w:t>
+      </w:r>
+      <w:proofErr w:type="spellEnd"/>
+      <w:r>
+        <w:rPr>
+          <w:highlight w:val="green"/>
         </w:rPr>
         <w:t xml:space="preserve"> – </w:t>
       </w:r>
       <w:proofErr w:type="gramStart"/>
       <w:r>
         <w:rPr>
-          <w:color w:val="000000" w:themeColor="text1"/>
+          <w:highlight w:val="green"/>
         </w:rPr>
         <w:t>int(</w:t>
       </w:r>
       <w:proofErr w:type="gramEnd"/>
       <w:r>
         <w:rPr>
-          <w:color w:val="000000" w:themeColor="text1"/>
+          <w:highlight w:val="green"/>
         </w:rPr>
         <w:t>11)</w:t>
       </w:r>
@@ -7274,40 +7780,124 @@
         <w:pStyle w:val="Listaszerbekezds"/>
         <w:numPr>
           <w:ilvl w:val="0"/>
-          <w:numId w:val="29"/>
+          <w:numId w:val="42"/>
         </w:numPr>
         <w:rPr>
-          <w:color w:val="000000" w:themeColor="text1"/>
-        </w:rPr>
-      </w:pPr>
-      <w:proofErr w:type="spellStart"/>
-      <w:r>
-        <w:rPr>
-          <w:color w:val="000000" w:themeColor="text1"/>
-        </w:rPr>
-        <w:t>rating</w:t>
-      </w:r>
-      <w:proofErr w:type="spellEnd"/>
-      <w:r>
-        <w:rPr>
-          <w:color w:val="000000" w:themeColor="text1"/>
+          <w:highlight w:val="green"/>
+        </w:rPr>
+      </w:pPr>
+      <w:r>
+        <w:rPr>
+          <w:highlight w:val="green"/>
+        </w:rPr>
+        <w:t xml:space="preserve">nap – </w:t>
+      </w:r>
+      <w:proofErr w:type="spellStart"/>
+      <w:proofErr w:type="gramStart"/>
+      <w:r>
+        <w:rPr>
+          <w:highlight w:val="green"/>
+        </w:rPr>
+        <w:t>varhar</w:t>
+      </w:r>
+      <w:proofErr w:type="spellEnd"/>
+      <w:r>
+        <w:rPr>
+          <w:highlight w:val="green"/>
+        </w:rPr>
+        <w:t>(</w:t>
+      </w:r>
+      <w:proofErr w:type="gramEnd"/>
+      <w:r>
+        <w:rPr>
+          <w:highlight w:val="green"/>
+        </w:rPr>
+        <w:t>20)</w:t>
+      </w:r>
+      <w:bookmarkStart w:id="22" w:name="_GoBack"/>
+    </w:p>
+    <w:bookmarkEnd w:id="22"/>
+    <w:p>
+      <w:pPr>
+        <w:pStyle w:val="Listaszerbekezds"/>
+        <w:numPr>
+          <w:ilvl w:val="0"/>
+          <w:numId w:val="42"/>
+        </w:numPr>
+        <w:rPr>
+          <w:highlight w:val="green"/>
+        </w:rPr>
+      </w:pPr>
+      <w:proofErr w:type="spellStart"/>
+      <w:r>
+        <w:rPr>
+          <w:highlight w:val="green"/>
+        </w:rPr>
+        <w:t>ora</w:t>
+      </w:r>
+      <w:proofErr w:type="spellEnd"/>
+      <w:r>
+        <w:rPr>
+          <w:highlight w:val="green"/>
         </w:rPr>
         <w:t xml:space="preserve"> – </w:t>
       </w:r>
+      <w:proofErr w:type="spellStart"/>
       <w:proofErr w:type="gramStart"/>
       <w:r>
         <w:rPr>
-          <w:color w:val="000000" w:themeColor="text1"/>
-        </w:rPr>
-        <w:t>int(</w:t>
+          <w:highlight w:val="green"/>
+        </w:rPr>
+        <w:t>varchar</w:t>
+      </w:r>
+      <w:proofErr w:type="spellEnd"/>
+      <w:r>
+        <w:rPr>
+          <w:highlight w:val="green"/>
+        </w:rPr>
+        <w:t>(</w:t>
       </w:r>
       <w:proofErr w:type="gramEnd"/>
       <w:r>
         <w:rPr>
-          <w:color w:val="000000" w:themeColor="text1"/>
-        </w:rPr>
-        <w:t>11)</w:t>
-      </w:r>
+          <w:highlight w:val="green"/>
+        </w:rPr>
+        <w:t>5)</w:t>
+      </w:r>
+    </w:p>
+    <w:p>
+      <w:pPr>
+        <w:pStyle w:val="Listaszerbekezds"/>
+        <w:numPr>
+          <w:ilvl w:val="0"/>
+          <w:numId w:val="42"/>
+        </w:numPr>
+        <w:rPr>
+          <w:highlight w:val="green"/>
+        </w:rPr>
+      </w:pPr>
+      <w:proofErr w:type="spellStart"/>
+      <w:r>
+        <w:rPr>
+          <w:highlight w:val="green"/>
+        </w:rPr>
+        <w:t>foglalasDatum</w:t>
+      </w:r>
+      <w:proofErr w:type="spellEnd"/>
+      <w:r>
+        <w:rPr>
+          <w:highlight w:val="green"/>
+        </w:rPr>
+        <w:t xml:space="preserve"> - </w:t>
+      </w:r>
+      <w:proofErr w:type="spellStart"/>
+      <w:r>
+        <w:rPr>
+          <w:highlight w:val="green"/>
+        </w:rPr>
+        <w:t>datetime</w:t>
+      </w:r>
+      <w:proofErr w:type="spellEnd"/>
     </w:p>
     <w:p>
       <w:pPr>
@@ -7315,6 +7905,7 @@
       </w:pPr>
       <w:bookmarkStart w:id="23" w:name="_Toc85723187"/>
       <w:r>
+        <w:lastRenderedPageBreak/>
         <w:t>Részletes feladatspecifikáció, algoritmusok</w:t>
       </w:r>
       <w:bookmarkEnd w:id="23"/>
@@ -8106,14 +8697,27 @@
     <w:pPr>
       <w:pStyle w:val="llb"/>
     </w:pPr>
-    <w:fldSimple w:instr=" DATE   \* MERGEFORMAT ">
-      <w:r>
-        <w:rPr>
-          <w:noProof/>
-        </w:rPr>
-        <w:t>2025. 04. 07.</w:t>
-      </w:r>
-    </w:fldSimple>
+    <w:r>
+      <w:fldChar w:fldCharType="begin"/>
+    </w:r>
+    <w:r>
+      <w:instrText xml:space="preserve"> DATE   \* MERGEFORMAT </w:instrText>
+    </w:r>
+    <w:r>
+      <w:fldChar w:fldCharType="separate"/>
+    </w:r>
+    <w:r>
+      <w:rPr>
+        <w:noProof/>
+      </w:rPr>
+      <w:t>2025. 04. 07.</w:t>
+    </w:r>
+    <w:r>
+      <w:rPr>
+        <w:noProof/>
+      </w:rPr>
+      <w:fldChar w:fldCharType="end"/>
+    </w:r>
     <w:r>
       <w:tab/>
     </w:r>
@@ -9885,6 +10489,119 @@
     </w:lvl>
   </w:abstractNum>
   <w:abstractNum w:abstractNumId="15" w15:restartNumberingAfterBreak="0">
+    <w:nsid w:val="2E8908EE"/>
+    <w:multiLevelType w:val="hybridMultilevel"/>
+    <w:tmpl w:val="80A0091C"/>
+    <w:lvl w:ilvl="0" w:tplc="040E0001">
+      <w:start w:val="1"/>
+      <w:numFmt w:val="bullet"/>
+      <w:lvlText w:val=""/>
+      <w:lvlJc w:val="left"/>
+      <w:pPr>
+        <w:ind w:left="720" w:hanging="360"/>
+      </w:pPr>
+      <w:rPr>
+        <w:rFonts w:ascii="Symbol" w:hAnsi="Symbol" w:hint="default"/>
+      </w:rPr>
+    </w:lvl>
+    <w:lvl w:ilvl="1" w:tplc="040E0003" w:tentative="1">
+      <w:start w:val="1"/>
+      <w:numFmt w:val="bullet"/>
+      <w:lvlText w:val="o"/>
+      <w:lvlJc w:val="left"/>
+      <w:pPr>
+        <w:ind w:left="1440" w:hanging="360"/>
+      </w:pPr>
+      <w:rPr>
+        <w:rFonts w:ascii="Courier New" w:hAnsi="Courier New" w:cs="Courier New" w:hint="default"/>
+      </w:rPr>
+    </w:lvl>
+    <w:lvl w:ilvl="2" w:tplc="040E0005" w:tentative="1">
+      <w:start w:val="1"/>
+      <w:numFmt w:val="bullet"/>
+      <w:lvlText w:val=""/>
+      <w:lvlJc w:val="left"/>
+      <w:pPr>
+        <w:ind w:left="2160" w:hanging="360"/>
+      </w:pPr>
+      <w:rPr>
+        <w:rFonts w:ascii="Wingdings" w:hAnsi="Wingdings" w:hint="default"/>
+      </w:rPr>
+    </w:lvl>
+    <w:lvl w:ilvl="3" w:tplc="040E0001" w:tentative="1">
+      <w:start w:val="1"/>
+      <w:numFmt w:val="bullet"/>
+      <w:lvlText w:val=""/>
+      <w:lvlJc w:val="left"/>
+      <w:pPr>
+        <w:ind w:left="2880" w:hanging="360"/>
+      </w:pPr>
+      <w:rPr>
+        <w:rFonts w:ascii="Symbol" w:hAnsi="Symbol" w:hint="default"/>
+      </w:rPr>
+    </w:lvl>
+    <w:lvl w:ilvl="4" w:tplc="040E0003" w:tentative="1">
+      <w:start w:val="1"/>
+      <w:numFmt w:val="bullet"/>
+      <w:lvlText w:val="o"/>
+      <w:lvlJc w:val="left"/>
+      <w:pPr>
+        <w:ind w:left="3600" w:hanging="360"/>
+      </w:pPr>
+      <w:rPr>
+        <w:rFonts w:ascii="Courier New" w:hAnsi="Courier New" w:cs="Courier New" w:hint="default"/>
+      </w:rPr>
+    </w:lvl>
+    <w:lvl w:ilvl="5" w:tplc="040E0005" w:tentative="1">
+      <w:start w:val="1"/>
+      <w:numFmt w:val="bullet"/>
+      <w:lvlText w:val=""/>
+      <w:lvlJc w:val="left"/>
+      <w:pPr>
+        <w:ind w:left="4320" w:hanging="360"/>
+      </w:pPr>
+      <w:rPr>
+        <w:rFonts w:ascii="Wingdings" w:hAnsi="Wingdings" w:hint="default"/>
+      </w:rPr>
+    </w:lvl>
+    <w:lvl w:ilvl="6" w:tplc="040E0001" w:tentative="1">
+      <w:start w:val="1"/>
+      <w:numFmt w:val="bullet"/>
+      <w:lvlText w:val=""/>
+      <w:lvlJc w:val="left"/>
+      <w:pPr>
+        <w:ind w:left="5040" w:hanging="360"/>
+      </w:pPr>
+      <w:rPr>
+        <w:rFonts w:ascii="Symbol" w:hAnsi="Symbol" w:hint="default"/>
+      </w:rPr>
+    </w:lvl>
+    <w:lvl w:ilvl="7" w:tplc="040E0003" w:tentative="1">
+      <w:start w:val="1"/>
+      <w:numFmt w:val="bullet"/>
+      <w:lvlText w:val="o"/>
+      <w:lvlJc w:val="left"/>
+      <w:pPr>
+        <w:ind w:left="5760" w:hanging="360"/>
+      </w:pPr>
+      <w:rPr>
+        <w:rFonts w:ascii="Courier New" w:hAnsi="Courier New" w:cs="Courier New" w:hint="default"/>
+      </w:rPr>
+    </w:lvl>
+    <w:lvl w:ilvl="8" w:tplc="040E0005" w:tentative="1">
+      <w:start w:val="1"/>
+      <w:numFmt w:val="bullet"/>
+      <w:lvlText w:val=""/>
+      <w:lvlJc w:val="left"/>
+      <w:pPr>
+        <w:ind w:left="6480" w:hanging="360"/>
+      </w:pPr>
+      <w:rPr>
+        <w:rFonts w:ascii="Wingdings" w:hAnsi="Wingdings" w:hint="default"/>
+      </w:rPr>
+    </w:lvl>
+  </w:abstractNum>
+  <w:abstractNum w:abstractNumId="16" w15:restartNumberingAfterBreak="0">
     <w:nsid w:val="32F479EC"/>
     <w:multiLevelType w:val="hybridMultilevel"/>
     <w:tmpl w:val="670EF338"/>
@@ -9997,7 +10714,7 @@
       </w:rPr>
     </w:lvl>
   </w:abstractNum>
-  <w:abstractNum w:abstractNumId="16" w15:restartNumberingAfterBreak="0">
+  <w:abstractNum w:abstractNumId="17" w15:restartNumberingAfterBreak="0">
     <w:nsid w:val="3A2F610F"/>
     <w:multiLevelType w:val="hybridMultilevel"/>
     <w:tmpl w:val="88E2AA4A"/>
@@ -10110,7 +10827,7 @@
       </w:rPr>
     </w:lvl>
   </w:abstractNum>
-  <w:abstractNum w:abstractNumId="17" w15:restartNumberingAfterBreak="0">
+  <w:abstractNum w:abstractNumId="18" w15:restartNumberingAfterBreak="0">
     <w:nsid w:val="3B351A69"/>
     <w:multiLevelType w:val="hybridMultilevel"/>
     <w:tmpl w:val="B6402B0E"/>
@@ -10223,7 +10940,7 @@
       </w:rPr>
     </w:lvl>
   </w:abstractNum>
-  <w:abstractNum w:abstractNumId="18" w15:restartNumberingAfterBreak="0">
+  <w:abstractNum w:abstractNumId="19" w15:restartNumberingAfterBreak="0">
     <w:nsid w:val="411B7994"/>
     <w:multiLevelType w:val="hybridMultilevel"/>
     <w:tmpl w:val="D744C7E8"/>
@@ -10336,7 +11053,7 @@
       </w:rPr>
     </w:lvl>
   </w:abstractNum>
-  <w:abstractNum w:abstractNumId="19" w15:restartNumberingAfterBreak="0">
+  <w:abstractNum w:abstractNumId="20" w15:restartNumberingAfterBreak="0">
     <w:nsid w:val="43427D2F"/>
     <w:multiLevelType w:val="hybridMultilevel"/>
     <w:tmpl w:val="97A4E830"/>
@@ -10449,7 +11166,120 @@
       </w:rPr>
     </w:lvl>
   </w:abstractNum>
-  <w:abstractNum w:abstractNumId="20" w15:restartNumberingAfterBreak="0">
+  <w:abstractNum w:abstractNumId="21" w15:restartNumberingAfterBreak="0">
+    <w:nsid w:val="4704202D"/>
+    <w:multiLevelType w:val="hybridMultilevel"/>
+    <w:tmpl w:val="394A52B4"/>
+    <w:lvl w:ilvl="0" w:tplc="040E0001">
+      <w:start w:val="1"/>
+      <w:numFmt w:val="bullet"/>
+      <w:lvlText w:val=""/>
+      <w:lvlJc w:val="left"/>
+      <w:pPr>
+        <w:ind w:left="1068" w:hanging="360"/>
+      </w:pPr>
+      <w:rPr>
+        <w:rFonts w:ascii="Symbol" w:hAnsi="Symbol" w:hint="default"/>
+      </w:rPr>
+    </w:lvl>
+    <w:lvl w:ilvl="1" w:tplc="040E0003" w:tentative="1">
+      <w:start w:val="1"/>
+      <w:numFmt w:val="bullet"/>
+      <w:lvlText w:val="o"/>
+      <w:lvlJc w:val="left"/>
+      <w:pPr>
+        <w:ind w:left="1788" w:hanging="360"/>
+      </w:pPr>
+      <w:rPr>
+        <w:rFonts w:ascii="Courier New" w:hAnsi="Courier New" w:cs="Courier New" w:hint="default"/>
+      </w:rPr>
+    </w:lvl>
+    <w:lvl w:ilvl="2" w:tplc="040E0005" w:tentative="1">
+      <w:start w:val="1"/>
+      <w:numFmt w:val="bullet"/>
+      <w:lvlText w:val=""/>
+      <w:lvlJc w:val="left"/>
+      <w:pPr>
+        <w:ind w:left="2508" w:hanging="360"/>
+      </w:pPr>
+      <w:rPr>
+        <w:rFonts w:ascii="Wingdings" w:hAnsi="Wingdings" w:hint="default"/>
+      </w:rPr>
+    </w:lvl>
+    <w:lvl w:ilvl="3" w:tplc="040E0001" w:tentative="1">
+      <w:start w:val="1"/>
+      <w:numFmt w:val="bullet"/>
+      <w:lvlText w:val=""/>
+      <w:lvlJc w:val="left"/>
+      <w:pPr>
+        <w:ind w:left="3228" w:hanging="360"/>
+      </w:pPr>
+      <w:rPr>
+        <w:rFonts w:ascii="Symbol" w:hAnsi="Symbol" w:hint="default"/>
+      </w:rPr>
+    </w:lvl>
+    <w:lvl w:ilvl="4" w:tplc="040E0003" w:tentative="1">
+      <w:start w:val="1"/>
+      <w:numFmt w:val="bullet"/>
+      <w:lvlText w:val="o"/>
+      <w:lvlJc w:val="left"/>
+      <w:pPr>
+        <w:ind w:left="3948" w:hanging="360"/>
+      </w:pPr>
+      <w:rPr>
+        <w:rFonts w:ascii="Courier New" w:hAnsi="Courier New" w:cs="Courier New" w:hint="default"/>
+      </w:rPr>
+    </w:lvl>
+    <w:lvl w:ilvl="5" w:tplc="040E0005" w:tentative="1">
+      <w:start w:val="1"/>
+      <w:numFmt w:val="bullet"/>
+      <w:lvlText w:val=""/>
+      <w:lvlJc w:val="left"/>
+      <w:pPr>
+        <w:ind w:left="4668" w:hanging="360"/>
+      </w:pPr>
+      <w:rPr>
+        <w:rFonts w:ascii="Wingdings" w:hAnsi="Wingdings" w:hint="default"/>
+      </w:rPr>
+    </w:lvl>
+    <w:lvl w:ilvl="6" w:tplc="040E0001" w:tentative="1">
+      <w:start w:val="1"/>
+      <w:numFmt w:val="bullet"/>
+      <w:lvlText w:val=""/>
+      <w:lvlJc w:val="left"/>
+      <w:pPr>
+        <w:ind w:left="5388" w:hanging="360"/>
+      </w:pPr>
+      <w:rPr>
+        <w:rFonts w:ascii="Symbol" w:hAnsi="Symbol" w:hint="default"/>
+      </w:rPr>
+    </w:lvl>
+    <w:lvl w:ilvl="7" w:tplc="040E0003" w:tentative="1">
+      <w:start w:val="1"/>
+      <w:numFmt w:val="bullet"/>
+      <w:lvlText w:val="o"/>
+      <w:lvlJc w:val="left"/>
+      <w:pPr>
+        <w:ind w:left="6108" w:hanging="360"/>
+      </w:pPr>
+      <w:rPr>
+        <w:rFonts w:ascii="Courier New" w:hAnsi="Courier New" w:cs="Courier New" w:hint="default"/>
+      </w:rPr>
+    </w:lvl>
+    <w:lvl w:ilvl="8" w:tplc="040E0005" w:tentative="1">
+      <w:start w:val="1"/>
+      <w:numFmt w:val="bullet"/>
+      <w:lvlText w:val=""/>
+      <w:lvlJc w:val="left"/>
+      <w:pPr>
+        <w:ind w:left="6828" w:hanging="360"/>
+      </w:pPr>
+      <w:rPr>
+        <w:rFonts w:ascii="Wingdings" w:hAnsi="Wingdings" w:hint="default"/>
+      </w:rPr>
+    </w:lvl>
+  </w:abstractNum>
+  <w:abstractNum w:abstractNumId="22" w15:restartNumberingAfterBreak="0">
     <w:nsid w:val="4D934301"/>
     <w:multiLevelType w:val="hybridMultilevel"/>
     <w:tmpl w:val="66D0A50A"/>
@@ -10562,7 +11392,7 @@
       </w:rPr>
     </w:lvl>
   </w:abstractNum>
-  <w:abstractNum w:abstractNumId="21" w15:restartNumberingAfterBreak="0">
+  <w:abstractNum w:abstractNumId="23" w15:restartNumberingAfterBreak="0">
     <w:nsid w:val="4F97261E"/>
     <w:multiLevelType w:val="hybridMultilevel"/>
     <w:tmpl w:val="2D4289B2"/>
@@ -10675,7 +11505,7 @@
       </w:rPr>
     </w:lvl>
   </w:abstractNum>
-  <w:abstractNum w:abstractNumId="22" w15:restartNumberingAfterBreak="0">
+  <w:abstractNum w:abstractNumId="24" w15:restartNumberingAfterBreak="0">
     <w:nsid w:val="532A36A3"/>
     <w:multiLevelType w:val="hybridMultilevel"/>
     <w:tmpl w:val="82A475FE"/>
@@ -10761,7 +11591,120 @@
       </w:pPr>
     </w:lvl>
   </w:abstractNum>
-  <w:abstractNum w:abstractNumId="23" w15:restartNumberingAfterBreak="0">
+  <w:abstractNum w:abstractNumId="25" w15:restartNumberingAfterBreak="0">
+    <w:nsid w:val="55974023"/>
+    <w:multiLevelType w:val="hybridMultilevel"/>
+    <w:tmpl w:val="6CBA8754"/>
+    <w:lvl w:ilvl="0" w:tplc="040E0001">
+      <w:start w:val="1"/>
+      <w:numFmt w:val="bullet"/>
+      <w:lvlText w:val=""/>
+      <w:lvlJc w:val="left"/>
+      <w:pPr>
+        <w:ind w:left="1068" w:hanging="360"/>
+      </w:pPr>
+      <w:rPr>
+        <w:rFonts w:ascii="Symbol" w:hAnsi="Symbol" w:hint="default"/>
+      </w:rPr>
+    </w:lvl>
+    <w:lvl w:ilvl="1" w:tplc="040E0003" w:tentative="1">
+      <w:start w:val="1"/>
+      <w:numFmt w:val="bullet"/>
+      <w:lvlText w:val="o"/>
+      <w:lvlJc w:val="left"/>
+      <w:pPr>
+        <w:ind w:left="1788" w:hanging="360"/>
+      </w:pPr>
+      <w:rPr>
+        <w:rFonts w:ascii="Courier New" w:hAnsi="Courier New" w:cs="Courier New" w:hint="default"/>
+      </w:rPr>
+    </w:lvl>
+    <w:lvl w:ilvl="2" w:tplc="040E0005" w:tentative="1">
+      <w:start w:val="1"/>
+      <w:numFmt w:val="bullet"/>
+      <w:lvlText w:val=""/>
+      <w:lvlJc w:val="left"/>
+      <w:pPr>
+        <w:ind w:left="2508" w:hanging="360"/>
+      </w:pPr>
+      <w:rPr>
+        <w:rFonts w:ascii="Wingdings" w:hAnsi="Wingdings" w:hint="default"/>
+      </w:rPr>
+    </w:lvl>
+    <w:lvl w:ilvl="3" w:tplc="040E0001" w:tentative="1">
+      <w:start w:val="1"/>
+      <w:numFmt w:val="bullet"/>
+      <w:lvlText w:val=""/>
+      <w:lvlJc w:val="left"/>
+      <w:pPr>
+        <w:ind w:left="3228" w:hanging="360"/>
+      </w:pPr>
+      <w:rPr>
+        <w:rFonts w:ascii="Symbol" w:hAnsi="Symbol" w:hint="default"/>
+      </w:rPr>
+    </w:lvl>
+    <w:lvl w:ilvl="4" w:tplc="040E0003" w:tentative="1">
+      <w:start w:val="1"/>
+      <w:numFmt w:val="bullet"/>
+      <w:lvlText w:val="o"/>
+      <w:lvlJc w:val="left"/>
+      <w:pPr>
+        <w:ind w:left="3948" w:hanging="360"/>
+      </w:pPr>
+      <w:rPr>
+        <w:rFonts w:ascii="Courier New" w:hAnsi="Courier New" w:cs="Courier New" w:hint="default"/>
+      </w:rPr>
+    </w:lvl>
+    <w:lvl w:ilvl="5" w:tplc="040E0005" w:tentative="1">
+      <w:start w:val="1"/>
+      <w:numFmt w:val="bullet"/>
+      <w:lvlText w:val=""/>
+      <w:lvlJc w:val="left"/>
+      <w:pPr>
+        <w:ind w:left="4668" w:hanging="360"/>
+      </w:pPr>
+      <w:rPr>
+        <w:rFonts w:ascii="Wingdings" w:hAnsi="Wingdings" w:hint="default"/>
+      </w:rPr>
+    </w:lvl>
+    <w:lvl w:ilvl="6" w:tplc="040E0001" w:tentative="1">
+      <w:start w:val="1"/>
+      <w:numFmt w:val="bullet"/>
+      <w:lvlText w:val=""/>
+      <w:lvlJc w:val="left"/>
+      <w:pPr>
+        <w:ind w:left="5388" w:hanging="360"/>
+      </w:pPr>
+      <w:rPr>
+        <w:rFonts w:ascii="Symbol" w:hAnsi="Symbol" w:hint="default"/>
+      </w:rPr>
+    </w:lvl>
+    <w:lvl w:ilvl="7" w:tplc="040E0003" w:tentative="1">
+      <w:start w:val="1"/>
+      <w:numFmt w:val="bullet"/>
+      <w:lvlText w:val="o"/>
+      <w:lvlJc w:val="left"/>
+      <w:pPr>
+        <w:ind w:left="6108" w:hanging="360"/>
+      </w:pPr>
+      <w:rPr>
+        <w:rFonts w:ascii="Courier New" w:hAnsi="Courier New" w:cs="Courier New" w:hint="default"/>
+      </w:rPr>
+    </w:lvl>
+    <w:lvl w:ilvl="8" w:tplc="040E0005" w:tentative="1">
+      <w:start w:val="1"/>
+      <w:numFmt w:val="bullet"/>
+      <w:lvlText w:val=""/>
+      <w:lvlJc w:val="left"/>
+      <w:pPr>
+        <w:ind w:left="6828" w:hanging="360"/>
+      </w:pPr>
+      <w:rPr>
+        <w:rFonts w:ascii="Wingdings" w:hAnsi="Wingdings" w:hint="default"/>
+      </w:rPr>
+    </w:lvl>
+  </w:abstractNum>
+  <w:abstractNum w:abstractNumId="26" w15:restartNumberingAfterBreak="0">
     <w:nsid w:val="566B1E74"/>
     <w:multiLevelType w:val="hybridMultilevel"/>
     <w:tmpl w:val="EAF2F9F8"/>
@@ -10874,7 +11817,7 @@
       </w:rPr>
     </w:lvl>
   </w:abstractNum>
-  <w:abstractNum w:abstractNumId="24" w15:restartNumberingAfterBreak="0">
+  <w:abstractNum w:abstractNumId="27" w15:restartNumberingAfterBreak="0">
     <w:nsid w:val="57F22669"/>
     <w:multiLevelType w:val="multilevel"/>
     <w:tmpl w:val="402E80DA"/>
@@ -10969,7 +11912,7 @@
       </w:pPr>
     </w:lvl>
   </w:abstractNum>
-  <w:abstractNum w:abstractNumId="25" w15:restartNumberingAfterBreak="0">
+  <w:abstractNum w:abstractNumId="28" w15:restartNumberingAfterBreak="0">
     <w:nsid w:val="58AB68C1"/>
     <w:multiLevelType w:val="hybridMultilevel"/>
     <w:tmpl w:val="267A5B90"/>
@@ -11082,7 +12025,7 @@
       </w:rPr>
     </w:lvl>
   </w:abstractNum>
-  <w:abstractNum w:abstractNumId="26" w15:restartNumberingAfterBreak="0">
+  <w:abstractNum w:abstractNumId="29" w15:restartNumberingAfterBreak="0">
     <w:nsid w:val="5B411946"/>
     <w:multiLevelType w:val="hybridMultilevel"/>
     <w:tmpl w:val="8DDE0FF8"/>
@@ -11195,7 +12138,7 @@
       </w:rPr>
     </w:lvl>
   </w:abstractNum>
-  <w:abstractNum w:abstractNumId="27" w15:restartNumberingAfterBreak="0">
+  <w:abstractNum w:abstractNumId="30" w15:restartNumberingAfterBreak="0">
     <w:nsid w:val="5D08377D"/>
     <w:multiLevelType w:val="hybridMultilevel"/>
     <w:tmpl w:val="D6EE1E68"/>
@@ -11308,7 +12251,7 @@
       </w:rPr>
     </w:lvl>
   </w:abstractNum>
-  <w:abstractNum w:abstractNumId="28" w15:restartNumberingAfterBreak="0">
+  <w:abstractNum w:abstractNumId="31" w15:restartNumberingAfterBreak="0">
     <w:nsid w:val="5EF82D8B"/>
     <w:multiLevelType w:val="hybridMultilevel"/>
     <w:tmpl w:val="D80CDE0E"/>
@@ -11421,7 +12364,7 @@
       </w:rPr>
     </w:lvl>
   </w:abstractNum>
-  <w:abstractNum w:abstractNumId="29" w15:restartNumberingAfterBreak="0">
+  <w:abstractNum w:abstractNumId="32" w15:restartNumberingAfterBreak="0">
     <w:nsid w:val="5F2E42AC"/>
     <w:multiLevelType w:val="multilevel"/>
     <w:tmpl w:val="2CA65CB0"/>
@@ -11534,7 +12477,7 @@
       </w:rPr>
     </w:lvl>
   </w:abstractNum>
-  <w:abstractNum w:abstractNumId="30" w15:restartNumberingAfterBreak="0">
+  <w:abstractNum w:abstractNumId="33" w15:restartNumberingAfterBreak="0">
     <w:nsid w:val="5F3E150C"/>
     <w:multiLevelType w:val="hybridMultilevel"/>
     <w:tmpl w:val="4368410C"/>
@@ -11647,7 +12590,7 @@
       </w:rPr>
     </w:lvl>
   </w:abstractNum>
-  <w:abstractNum w:abstractNumId="31" w15:restartNumberingAfterBreak="0">
+  <w:abstractNum w:abstractNumId="34" w15:restartNumberingAfterBreak="0">
     <w:nsid w:val="617757F4"/>
     <w:multiLevelType w:val="hybridMultilevel"/>
     <w:tmpl w:val="0B984918"/>
@@ -11760,7 +12703,7 @@
       </w:rPr>
     </w:lvl>
   </w:abstractNum>
-  <w:abstractNum w:abstractNumId="32" w15:restartNumberingAfterBreak="0">
+  <w:abstractNum w:abstractNumId="35" w15:restartNumberingAfterBreak="0">
     <w:nsid w:val="6A4230F1"/>
     <w:multiLevelType w:val="hybridMultilevel"/>
     <w:tmpl w:val="B558A7AE"/>
@@ -11873,7 +12816,7 @@
       </w:rPr>
     </w:lvl>
   </w:abstractNum>
-  <w:abstractNum w:abstractNumId="33" w15:restartNumberingAfterBreak="0">
+  <w:abstractNum w:abstractNumId="36" w15:restartNumberingAfterBreak="0">
     <w:nsid w:val="6B614415"/>
     <w:multiLevelType w:val="hybridMultilevel"/>
     <w:tmpl w:val="4F3C1F72"/>
@@ -11986,7 +12929,7 @@
       </w:rPr>
     </w:lvl>
   </w:abstractNum>
-  <w:abstractNum w:abstractNumId="34" w15:restartNumberingAfterBreak="0">
+  <w:abstractNum w:abstractNumId="37" w15:restartNumberingAfterBreak="0">
     <w:nsid w:val="6E6B3B69"/>
     <w:multiLevelType w:val="hybridMultilevel"/>
     <w:tmpl w:val="FA4E1CC8"/>
@@ -12099,7 +13042,7 @@
       </w:rPr>
     </w:lvl>
   </w:abstractNum>
-  <w:abstractNum w:abstractNumId="35" w15:restartNumberingAfterBreak="0">
+  <w:abstractNum w:abstractNumId="38" w15:restartNumberingAfterBreak="0">
     <w:nsid w:val="7BCA34EB"/>
     <w:multiLevelType w:val="hybridMultilevel"/>
     <w:tmpl w:val="B7B8C2B4"/>
@@ -12206,6 +13149,119 @@
       <w:lvlJc w:val="left"/>
       <w:pPr>
         <w:ind w:left="6480" w:hanging="360"/>
+      </w:pPr>
+      <w:rPr>
+        <w:rFonts w:ascii="Wingdings" w:hAnsi="Wingdings" w:hint="default"/>
+      </w:rPr>
+    </w:lvl>
+  </w:abstractNum>
+  <w:abstractNum w:abstractNumId="39" w15:restartNumberingAfterBreak="0">
+    <w:nsid w:val="7DFB4CE8"/>
+    <w:multiLevelType w:val="hybridMultilevel"/>
+    <w:tmpl w:val="3E780410"/>
+    <w:lvl w:ilvl="0" w:tplc="040E0001">
+      <w:start w:val="1"/>
+      <w:numFmt w:val="bullet"/>
+      <w:lvlText w:val=""/>
+      <w:lvlJc w:val="left"/>
+      <w:pPr>
+        <w:ind w:left="1068" w:hanging="360"/>
+      </w:pPr>
+      <w:rPr>
+        <w:rFonts w:ascii="Symbol" w:hAnsi="Symbol" w:hint="default"/>
+      </w:rPr>
+    </w:lvl>
+    <w:lvl w:ilvl="1" w:tplc="040E0003" w:tentative="1">
+      <w:start w:val="1"/>
+      <w:numFmt w:val="bullet"/>
+      <w:lvlText w:val="o"/>
+      <w:lvlJc w:val="left"/>
+      <w:pPr>
+        <w:ind w:left="1788" w:hanging="360"/>
+      </w:pPr>
+      <w:rPr>
+        <w:rFonts w:ascii="Courier New" w:hAnsi="Courier New" w:cs="Courier New" w:hint="default"/>
+      </w:rPr>
+    </w:lvl>
+    <w:lvl w:ilvl="2" w:tplc="040E0005" w:tentative="1">
+      <w:start w:val="1"/>
+      <w:numFmt w:val="bullet"/>
+      <w:lvlText w:val=""/>
+      <w:lvlJc w:val="left"/>
+      <w:pPr>
+        <w:ind w:left="2508" w:hanging="360"/>
+      </w:pPr>
+      <w:rPr>
+        <w:rFonts w:ascii="Wingdings" w:hAnsi="Wingdings" w:hint="default"/>
+      </w:rPr>
+    </w:lvl>
+    <w:lvl w:ilvl="3" w:tplc="040E0001" w:tentative="1">
+      <w:start w:val="1"/>
+      <w:numFmt w:val="bullet"/>
+      <w:lvlText w:val=""/>
+      <w:lvlJc w:val="left"/>
+      <w:pPr>
+        <w:ind w:left="3228" w:hanging="360"/>
+      </w:pPr>
+      <w:rPr>
+        <w:rFonts w:ascii="Symbol" w:hAnsi="Symbol" w:hint="default"/>
+      </w:rPr>
+    </w:lvl>
+    <w:lvl w:ilvl="4" w:tplc="040E0003" w:tentative="1">
+      <w:start w:val="1"/>
+      <w:numFmt w:val="bullet"/>
+      <w:lvlText w:val="o"/>
+      <w:lvlJc w:val="left"/>
+      <w:pPr>
+        <w:ind w:left="3948" w:hanging="360"/>
+      </w:pPr>
+      <w:rPr>
+        <w:rFonts w:ascii="Courier New" w:hAnsi="Courier New" w:cs="Courier New" w:hint="default"/>
+      </w:rPr>
+    </w:lvl>
+    <w:lvl w:ilvl="5" w:tplc="040E0005" w:tentative="1">
+      <w:start w:val="1"/>
+      <w:numFmt w:val="bullet"/>
+      <w:lvlText w:val=""/>
+      <w:lvlJc w:val="left"/>
+      <w:pPr>
+        <w:ind w:left="4668" w:hanging="360"/>
+      </w:pPr>
+      <w:rPr>
+        <w:rFonts w:ascii="Wingdings" w:hAnsi="Wingdings" w:hint="default"/>
+      </w:rPr>
+    </w:lvl>
+    <w:lvl w:ilvl="6" w:tplc="040E0001" w:tentative="1">
+      <w:start w:val="1"/>
+      <w:numFmt w:val="bullet"/>
+      <w:lvlText w:val=""/>
+      <w:lvlJc w:val="left"/>
+      <w:pPr>
+        <w:ind w:left="5388" w:hanging="360"/>
+      </w:pPr>
+      <w:rPr>
+        <w:rFonts w:ascii="Symbol" w:hAnsi="Symbol" w:hint="default"/>
+      </w:rPr>
+    </w:lvl>
+    <w:lvl w:ilvl="7" w:tplc="040E0003" w:tentative="1">
+      <w:start w:val="1"/>
+      <w:numFmt w:val="bullet"/>
+      <w:lvlText w:val="o"/>
+      <w:lvlJc w:val="left"/>
+      <w:pPr>
+        <w:ind w:left="6108" w:hanging="360"/>
+      </w:pPr>
+      <w:rPr>
+        <w:rFonts w:ascii="Courier New" w:hAnsi="Courier New" w:cs="Courier New" w:hint="default"/>
+      </w:rPr>
+    </w:lvl>
+    <w:lvl w:ilvl="8" w:tplc="040E0005" w:tentative="1">
+      <w:start w:val="1"/>
+      <w:numFmt w:val="bullet"/>
+      <w:lvlText w:val=""/>
+      <w:lvlJc w:val="left"/>
+      <w:pPr>
+        <w:ind w:left="6828" w:hanging="360"/>
       </w:pPr>
       <w:rPr>
         <w:rFonts w:ascii="Wingdings" w:hAnsi="Wingdings" w:hint="default"/>
@@ -12216,13 +13272,13 @@
     <w:abstractNumId w:val="11"/>
   </w:num>
   <w:num w:numId="2">
-    <w:abstractNumId w:val="29"/>
+    <w:abstractNumId w:val="32"/>
   </w:num>
   <w:num w:numId="3">
     <w:abstractNumId w:val="11"/>
   </w:num>
   <w:num w:numId="4">
-    <w:abstractNumId w:val="24"/>
+    <w:abstractNumId w:val="27"/>
   </w:num>
   <w:num w:numId="5">
     <w:abstractNumId w:val="10"/>
@@ -12231,7 +13287,7 @@
     <w:abstractNumId w:val="2"/>
   </w:num>
   <w:num w:numId="7">
-    <w:abstractNumId w:val="28"/>
+    <w:abstractNumId w:val="31"/>
   </w:num>
   <w:num w:numId="8">
     <w:abstractNumId w:val="8"/>
@@ -12240,28 +13296,28 @@
     <w:abstractNumId w:val="6"/>
   </w:num>
   <w:num w:numId="10">
-    <w:abstractNumId w:val="22"/>
+    <w:abstractNumId w:val="24"/>
   </w:num>
   <w:num w:numId="11">
     <w:abstractNumId w:val="9"/>
   </w:num>
   <w:num w:numId="12">
-    <w:abstractNumId w:val="24"/>
+    <w:abstractNumId w:val="27"/>
   </w:num>
   <w:num w:numId="13">
     <w:abstractNumId w:val="13"/>
   </w:num>
   <w:num w:numId="14">
+    <w:abstractNumId w:val="26"/>
+  </w:num>
+  <w:num w:numId="15">
     <w:abstractNumId w:val="23"/>
   </w:num>
-  <w:num w:numId="15">
-    <w:abstractNumId w:val="21"/>
-  </w:num>
   <w:num w:numId="16">
-    <w:abstractNumId w:val="30"/>
+    <w:abstractNumId w:val="33"/>
   </w:num>
   <w:num w:numId="17">
-    <w:abstractNumId w:val="20"/>
+    <w:abstractNumId w:val="22"/>
   </w:num>
   <w:num w:numId="18">
     <w:abstractNumId w:val="7"/>
@@ -12270,61 +13326,73 @@
     <w:abstractNumId w:val="4"/>
   </w:num>
   <w:num w:numId="20">
-    <w:abstractNumId w:val="33"/>
+    <w:abstractNumId w:val="36"/>
   </w:num>
   <w:num w:numId="21">
-    <w:abstractNumId w:val="27"/>
+    <w:abstractNumId w:val="30"/>
   </w:num>
   <w:num w:numId="22">
-    <w:abstractNumId w:val="26"/>
+    <w:abstractNumId w:val="29"/>
   </w:num>
   <w:num w:numId="23">
-    <w:abstractNumId w:val="31"/>
+    <w:abstractNumId w:val="34"/>
   </w:num>
   <w:num w:numId="24">
     <w:abstractNumId w:val="1"/>
   </w:num>
   <w:num w:numId="25">
-    <w:abstractNumId w:val="34"/>
+    <w:abstractNumId w:val="37"/>
   </w:num>
   <w:num w:numId="26">
-    <w:abstractNumId w:val="17"/>
+    <w:abstractNumId w:val="18"/>
   </w:num>
   <w:num w:numId="27">
-    <w:abstractNumId w:val="15"/>
+    <w:abstractNumId w:val="16"/>
   </w:num>
   <w:num w:numId="28">
     <w:abstractNumId w:val="14"/>
   </w:num>
   <w:num w:numId="29">
-    <w:abstractNumId w:val="19"/>
+    <w:abstractNumId w:val="20"/>
   </w:num>
   <w:num w:numId="30">
     <w:abstractNumId w:val="0"/>
   </w:num>
   <w:num w:numId="31">
-    <w:abstractNumId w:val="35"/>
+    <w:abstractNumId w:val="38"/>
   </w:num>
   <w:num w:numId="32">
     <w:abstractNumId w:val="5"/>
   </w:num>
   <w:num w:numId="33">
-    <w:abstractNumId w:val="25"/>
+    <w:abstractNumId w:val="28"/>
   </w:num>
   <w:num w:numId="34">
-    <w:abstractNumId w:val="18"/>
+    <w:abstractNumId w:val="19"/>
   </w:num>
   <w:num w:numId="35">
     <w:abstractNumId w:val="3"/>
   </w:num>
   <w:num w:numId="36">
-    <w:abstractNumId w:val="32"/>
+    <w:abstractNumId w:val="35"/>
   </w:num>
   <w:num w:numId="37">
-    <w:abstractNumId w:val="16"/>
+    <w:abstractNumId w:val="17"/>
   </w:num>
   <w:num w:numId="38">
     <w:abstractNumId w:val="12"/>
+  </w:num>
+  <w:num w:numId="39">
+    <w:abstractNumId w:val="15"/>
+  </w:num>
+  <w:num w:numId="40">
+    <w:abstractNumId w:val="39"/>
+  </w:num>
+  <w:num w:numId="41">
+    <w:abstractNumId w:val="25"/>
+  </w:num>
+  <w:num w:numId="42">
+    <w:abstractNumId w:val="21"/>
   </w:num>
 </w:numbering>
 </file>
@@ -13793,12 +14861,6 @@
 </file>
 
 <file path=customXml/item1.xml><?xml version="1.0" encoding="utf-8"?>
-<p:properties xmlns:p="http://schemas.microsoft.com/office/2006/metadata/properties" xmlns:xsi="http://www.w3.org/2001/XMLSchema-instance" xmlns:pc="http://schemas.microsoft.com/office/infopath/2007/PartnerControls">
-  <documentManagement/>
-</p:properties>
-</file>
-
-<file path=customXml/item2.xml><?xml version="1.0" encoding="utf-8"?>
 <ct:contentTypeSchema xmlns:ct="http://schemas.microsoft.com/office/2006/metadata/contentType" xmlns:ma="http://schemas.microsoft.com/office/2006/metadata/properties/metaAttributes" ct:_="" ma:_="" ma:contentTypeName="Dokumentum" ma:contentTypeID="0x0101000F6E21F34F249E44AEDD8473A3B9CABB" ma:contentTypeVersion="4" ma:contentTypeDescription="Új dokumentum létrehozása." ma:contentTypeScope="" ma:versionID="7edf59b407e42f92f256cdc5ab1cf0f5">
   <xsd:schema xmlns:xsd="http://www.w3.org/2001/XMLSchema" xmlns:xs="http://www.w3.org/2001/XMLSchema" xmlns:p="http://schemas.microsoft.com/office/2006/metadata/properties" xmlns:ns2="dc71aa0d-6b45-4991-8d9b-639a7e1d4bf0" targetNamespace="http://schemas.microsoft.com/office/2006/metadata/properties" ma:root="true" ma:fieldsID="9af4f95638bc7bc920f4c13cd2a2ad0c" ns2:_="">
     <xsd:import namespace="dc71aa0d-6b45-4991-8d9b-639a7e1d4bf0"/>
@@ -13942,6 +15004,12 @@
 </ct:contentTypeSchema>
 </file>
 
+<file path=customXml/item2.xml><?xml version="1.0" encoding="utf-8"?>
+<p:properties xmlns:p="http://schemas.microsoft.com/office/2006/metadata/properties" xmlns:xsi="http://www.w3.org/2001/XMLSchema-instance" xmlns:pc="http://schemas.microsoft.com/office/infopath/2007/PartnerControls">
+  <documentManagement/>
+</p:properties>
+</file>
+
 <file path=customXml/item3.xml><?xml version="1.0" encoding="utf-8"?>
 <?mso-contentType ?>
 <FormTemplates xmlns="http://schemas.microsoft.com/sharepoint/v3/contenttype/forms">
@@ -13956,15 +15024,6 @@
 </file>
 
 <file path=customXml/itemProps1.xml><?xml version="1.0" encoding="utf-8"?>
-<ds:datastoreItem xmlns:ds="http://schemas.openxmlformats.org/officeDocument/2006/customXml" ds:itemID="{4683CF39-CBC1-469A-88EA-F31417A0D119}">
-  <ds:schemaRefs>
-    <ds:schemaRef ds:uri="http://schemas.microsoft.com/office/2006/metadata/properties"/>
-    <ds:schemaRef ds:uri="http://schemas.microsoft.com/office/infopath/2007/PartnerControls"/>
-  </ds:schemaRefs>
-</ds:datastoreItem>
-</file>
-
-<file path=customXml/itemProps2.xml><?xml version="1.0" encoding="utf-8"?>
 <ds:datastoreItem xmlns:ds="http://schemas.openxmlformats.org/officeDocument/2006/customXml" ds:itemID="{D2E11025-175C-452B-A03D-1B54AF4632B8}">
   <ds:schemaRefs>
     <ds:schemaRef ds:uri="http://schemas.microsoft.com/office/2006/metadata/contentType"/>
@@ -13982,6 +15041,15 @@
 </ds:datastoreItem>
 </file>
 
+<file path=customXml/itemProps2.xml><?xml version="1.0" encoding="utf-8"?>
+<ds:datastoreItem xmlns:ds="http://schemas.openxmlformats.org/officeDocument/2006/customXml" ds:itemID="{4683CF39-CBC1-469A-88EA-F31417A0D119}">
+  <ds:schemaRefs>
+    <ds:schemaRef ds:uri="http://schemas.microsoft.com/office/2006/metadata/properties"/>
+    <ds:schemaRef ds:uri="http://schemas.microsoft.com/office/infopath/2007/PartnerControls"/>
+  </ds:schemaRefs>
+</ds:datastoreItem>
+</file>
+
 <file path=customXml/itemProps3.xml><?xml version="1.0" encoding="utf-8"?>
 <ds:datastoreItem xmlns:ds="http://schemas.openxmlformats.org/officeDocument/2006/customXml" ds:itemID="{49E9CE2F-4863-430F-A73B-CD3063AB172E}">
   <ds:schemaRefs>
@@ -13991,7 +15059,7 @@
 </file>
 
 <file path=customXml/itemProps4.xml><?xml version="1.0" encoding="utf-8"?>
-<ds:datastoreItem xmlns:ds="http://schemas.openxmlformats.org/officeDocument/2006/customXml" ds:itemID="{4F8BBE22-31EB-490E-BDE1-3A11557F31EE}">
+<ds:datastoreItem xmlns:ds="http://schemas.openxmlformats.org/officeDocument/2006/customXml" ds:itemID="{BC390D30-06C8-4B1A-810B-5303291D59A6}">
   <ds:schemaRefs>
     <ds:schemaRef ds:uri="http://schemas.openxmlformats.org/officeDocument/2006/bibliography"/>
   </ds:schemaRefs>

</xml_diff>

<commit_message>
Beszelgetes respzonziv es dokumentacio
</commit_message>
<xml_diff>
--- a/ZáróDolgozat.docx
+++ b/ZáróDolgozat.docx
@@ -8127,24 +8127,820 @@
     </w:p>
     <w:p>
       <w:pPr>
+        <w:ind w:left="-76" w:firstLine="0"/>
+        <w:rPr>
+          <w:color w:val="FF0000"/>
+        </w:rPr>
+      </w:pPr>
+    </w:p>
+    <w:p>
+      <w:pPr>
+        <w:ind w:firstLine="0"/>
+        <w:rPr>
+          <w:color w:val="FF0000"/>
+        </w:rPr>
+        <w:sectPr>
+          <w:headerReference w:type="default" r:id="rId36"/>
+          <w:footerReference w:type="default" r:id="rId37"/>
+          <w:pgSz w:w="11906" w:h="16838"/>
+          <w:pgMar w:top="1418" w:right="1418" w:bottom="1418" w:left="1418" w:header="709" w:footer="709" w:gutter="340"/>
+          <w:cols w:space="708"/>
+          <w:titlePg/>
+          <w:docGrid w:linePitch="360"/>
+        </w:sectPr>
+      </w:pPr>
+    </w:p>
+    <w:tbl>
+      <w:tblPr>
+        <w:tblStyle w:val="Rcsostblzat"/>
+        <w:tblW w:w="16302" w:type="dxa"/>
+        <w:tblInd w:w="-1026" w:type="dxa"/>
+        <w:tblLook w:val="04A0" w:firstRow="1" w:lastRow="0" w:firstColumn="1" w:lastColumn="0" w:noHBand="0" w:noVBand="1"/>
+      </w:tblPr>
+      <w:tblGrid>
+        <w:gridCol w:w="2694"/>
+        <w:gridCol w:w="2976"/>
+        <w:gridCol w:w="2651"/>
+        <w:gridCol w:w="2457"/>
+        <w:gridCol w:w="2458"/>
+        <w:gridCol w:w="3066"/>
+      </w:tblGrid>
+      <w:tr>
+        <w:trPr>
+          <w:trHeight w:val="1035"/>
+        </w:trPr>
+        <w:tc>
+          <w:tcPr>
+            <w:tcW w:w="2694" w:type="dxa"/>
+          </w:tcPr>
+          <w:p>
+            <w:pPr>
+              <w:ind w:firstLine="0"/>
+              <w:rPr>
+                <w:color w:val="FF0000"/>
+                <w:sz w:val="40"/>
+                <w:szCs w:val="40"/>
+              </w:rPr>
+            </w:pPr>
+            <w:r>
+              <w:rPr>
+                <w:color w:val="000000" w:themeColor="text1"/>
+                <w:sz w:val="40"/>
+                <w:szCs w:val="40"/>
+              </w:rPr>
+              <w:lastRenderedPageBreak/>
+              <w:t>Tes</w:t>
+            </w:r>
+            <w:bookmarkStart w:id="24" w:name="_GoBack"/>
+            <w:bookmarkEnd w:id="24"/>
+            <w:r>
+              <w:rPr>
+                <w:color w:val="000000" w:themeColor="text1"/>
+                <w:sz w:val="40"/>
+                <w:szCs w:val="40"/>
+              </w:rPr>
+              <w:t>ztesetek</w:t>
+            </w:r>
+          </w:p>
+        </w:tc>
+        <w:tc>
+          <w:tcPr>
+            <w:tcW w:w="2976" w:type="dxa"/>
+          </w:tcPr>
+          <w:p>
+            <w:pPr>
+              <w:ind w:firstLine="0"/>
+              <w:rPr>
+                <w:color w:val="000000" w:themeColor="text1"/>
+                <w:sz w:val="40"/>
+                <w:szCs w:val="40"/>
+              </w:rPr>
+            </w:pPr>
+            <w:r>
+              <w:rPr>
+                <w:color w:val="000000" w:themeColor="text1"/>
+                <w:sz w:val="40"/>
+                <w:szCs w:val="40"/>
+              </w:rPr>
+              <w:t>Sortípus teszteset</w:t>
+            </w:r>
+          </w:p>
+        </w:tc>
+        <w:tc>
+          <w:tcPr>
+            <w:tcW w:w="2651" w:type="dxa"/>
+          </w:tcPr>
+          <w:p>
+            <w:pPr>
+              <w:ind w:firstLine="0"/>
+              <w:rPr>
+                <w:color w:val="000000" w:themeColor="text1"/>
+                <w:sz w:val="40"/>
+                <w:szCs w:val="40"/>
+              </w:rPr>
+            </w:pPr>
+            <w:r>
+              <w:rPr>
+                <w:color w:val="000000" w:themeColor="text1"/>
+                <w:sz w:val="40"/>
+                <w:szCs w:val="40"/>
+              </w:rPr>
+              <w:t>Tesztlépés leírása</w:t>
+            </w:r>
+          </w:p>
+        </w:tc>
+        <w:tc>
+          <w:tcPr>
+            <w:tcW w:w="2457" w:type="dxa"/>
+          </w:tcPr>
+          <w:p>
+            <w:pPr>
+              <w:ind w:firstLine="0"/>
+              <w:rPr>
+                <w:color w:val="000000" w:themeColor="text1"/>
+                <w:sz w:val="40"/>
+                <w:szCs w:val="40"/>
+              </w:rPr>
+            </w:pPr>
+            <w:r>
+              <w:rPr>
+                <w:color w:val="000000" w:themeColor="text1"/>
+                <w:sz w:val="40"/>
+                <w:szCs w:val="40"/>
+              </w:rPr>
+              <w:t>Elvárt eredmény</w:t>
+            </w:r>
+          </w:p>
+        </w:tc>
+        <w:tc>
+          <w:tcPr>
+            <w:tcW w:w="2458" w:type="dxa"/>
+          </w:tcPr>
+          <w:p>
+            <w:pPr>
+              <w:ind w:firstLine="0"/>
+              <w:rPr>
+                <w:color w:val="000000" w:themeColor="text1"/>
+                <w:sz w:val="40"/>
+                <w:szCs w:val="40"/>
+              </w:rPr>
+            </w:pPr>
+            <w:r>
+              <w:rPr>
+                <w:color w:val="000000" w:themeColor="text1"/>
+                <w:sz w:val="40"/>
+                <w:szCs w:val="40"/>
+              </w:rPr>
+              <w:t>Hibás eredmény</w:t>
+            </w:r>
+          </w:p>
+        </w:tc>
+        <w:tc>
+          <w:tcPr>
+            <w:tcW w:w="3066" w:type="dxa"/>
+          </w:tcPr>
+          <w:p>
+            <w:pPr>
+              <w:ind w:firstLine="0"/>
+              <w:rPr>
+                <w:color w:val="000000" w:themeColor="text1"/>
+                <w:sz w:val="40"/>
+                <w:szCs w:val="40"/>
+              </w:rPr>
+            </w:pPr>
+            <w:r>
+              <w:rPr>
+                <w:color w:val="000000" w:themeColor="text1"/>
+                <w:sz w:val="40"/>
+                <w:szCs w:val="40"/>
+              </w:rPr>
+              <w:t>Megjegyzés</w:t>
+            </w:r>
+          </w:p>
+        </w:tc>
+      </w:tr>
+      <w:tr>
+        <w:trPr>
+          <w:trHeight w:val="1059"/>
+        </w:trPr>
+        <w:tc>
+          <w:tcPr>
+            <w:tcW w:w="2694" w:type="dxa"/>
+          </w:tcPr>
+          <w:p>
+            <w:pPr>
+              <w:ind w:firstLine="0"/>
+              <w:rPr>
+                <w:color w:val="FF0000"/>
+              </w:rPr>
+            </w:pPr>
+          </w:p>
+        </w:tc>
+        <w:tc>
+          <w:tcPr>
+            <w:tcW w:w="2976" w:type="dxa"/>
+          </w:tcPr>
+          <w:p>
+            <w:pPr>
+              <w:ind w:firstLine="0"/>
+              <w:rPr>
+                <w:color w:val="FF0000"/>
+              </w:rPr>
+            </w:pPr>
+          </w:p>
+        </w:tc>
+        <w:tc>
+          <w:tcPr>
+            <w:tcW w:w="2651" w:type="dxa"/>
+          </w:tcPr>
+          <w:p>
+            <w:pPr>
+              <w:ind w:firstLine="0"/>
+              <w:rPr>
+                <w:color w:val="FF0000"/>
+              </w:rPr>
+            </w:pPr>
+          </w:p>
+        </w:tc>
+        <w:tc>
+          <w:tcPr>
+            <w:tcW w:w="2457" w:type="dxa"/>
+          </w:tcPr>
+          <w:p>
+            <w:pPr>
+              <w:ind w:firstLine="0"/>
+              <w:rPr>
+                <w:color w:val="FF0000"/>
+              </w:rPr>
+            </w:pPr>
+          </w:p>
+        </w:tc>
+        <w:tc>
+          <w:tcPr>
+            <w:tcW w:w="2458" w:type="dxa"/>
+          </w:tcPr>
+          <w:p>
+            <w:pPr>
+              <w:ind w:firstLine="0"/>
+              <w:rPr>
+                <w:color w:val="FF0000"/>
+              </w:rPr>
+            </w:pPr>
+          </w:p>
+        </w:tc>
+        <w:tc>
+          <w:tcPr>
+            <w:tcW w:w="3066" w:type="dxa"/>
+          </w:tcPr>
+          <w:p>
+            <w:pPr>
+              <w:ind w:firstLine="0"/>
+              <w:rPr>
+                <w:color w:val="FF0000"/>
+              </w:rPr>
+            </w:pPr>
+          </w:p>
+        </w:tc>
+      </w:tr>
+      <w:tr>
+        <w:trPr>
+          <w:trHeight w:val="1035"/>
+        </w:trPr>
+        <w:tc>
+          <w:tcPr>
+            <w:tcW w:w="2694" w:type="dxa"/>
+          </w:tcPr>
+          <w:p>
+            <w:pPr>
+              <w:ind w:firstLine="0"/>
+              <w:rPr>
+                <w:color w:val="FF0000"/>
+              </w:rPr>
+            </w:pPr>
+          </w:p>
+        </w:tc>
+        <w:tc>
+          <w:tcPr>
+            <w:tcW w:w="2976" w:type="dxa"/>
+          </w:tcPr>
+          <w:p>
+            <w:pPr>
+              <w:ind w:firstLine="0"/>
+              <w:rPr>
+                <w:color w:val="FF0000"/>
+              </w:rPr>
+            </w:pPr>
+          </w:p>
+        </w:tc>
+        <w:tc>
+          <w:tcPr>
+            <w:tcW w:w="2651" w:type="dxa"/>
+          </w:tcPr>
+          <w:p>
+            <w:pPr>
+              <w:ind w:firstLine="0"/>
+              <w:rPr>
+                <w:color w:val="FF0000"/>
+              </w:rPr>
+            </w:pPr>
+          </w:p>
+        </w:tc>
+        <w:tc>
+          <w:tcPr>
+            <w:tcW w:w="2457" w:type="dxa"/>
+          </w:tcPr>
+          <w:p>
+            <w:pPr>
+              <w:ind w:firstLine="0"/>
+              <w:rPr>
+                <w:color w:val="FF0000"/>
+              </w:rPr>
+            </w:pPr>
+          </w:p>
+        </w:tc>
+        <w:tc>
+          <w:tcPr>
+            <w:tcW w:w="2458" w:type="dxa"/>
+          </w:tcPr>
+          <w:p>
+            <w:pPr>
+              <w:ind w:firstLine="0"/>
+              <w:rPr>
+                <w:color w:val="FF0000"/>
+              </w:rPr>
+            </w:pPr>
+          </w:p>
+        </w:tc>
+        <w:tc>
+          <w:tcPr>
+            <w:tcW w:w="3066" w:type="dxa"/>
+          </w:tcPr>
+          <w:p>
+            <w:pPr>
+              <w:ind w:firstLine="0"/>
+              <w:rPr>
+                <w:color w:val="FF0000"/>
+              </w:rPr>
+            </w:pPr>
+          </w:p>
+        </w:tc>
+      </w:tr>
+      <w:tr>
+        <w:trPr>
+          <w:trHeight w:val="1035"/>
+        </w:trPr>
+        <w:tc>
+          <w:tcPr>
+            <w:tcW w:w="2694" w:type="dxa"/>
+          </w:tcPr>
+          <w:p>
+            <w:pPr>
+              <w:ind w:firstLine="0"/>
+              <w:rPr>
+                <w:color w:val="FF0000"/>
+              </w:rPr>
+            </w:pPr>
+          </w:p>
+        </w:tc>
+        <w:tc>
+          <w:tcPr>
+            <w:tcW w:w="2976" w:type="dxa"/>
+          </w:tcPr>
+          <w:p>
+            <w:pPr>
+              <w:ind w:firstLine="0"/>
+              <w:rPr>
+                <w:color w:val="FF0000"/>
+              </w:rPr>
+            </w:pPr>
+          </w:p>
+        </w:tc>
+        <w:tc>
+          <w:tcPr>
+            <w:tcW w:w="2651" w:type="dxa"/>
+          </w:tcPr>
+          <w:p>
+            <w:pPr>
+              <w:ind w:firstLine="0"/>
+              <w:rPr>
+                <w:color w:val="FF0000"/>
+              </w:rPr>
+            </w:pPr>
+          </w:p>
+        </w:tc>
+        <w:tc>
+          <w:tcPr>
+            <w:tcW w:w="2457" w:type="dxa"/>
+          </w:tcPr>
+          <w:p>
+            <w:pPr>
+              <w:ind w:firstLine="0"/>
+              <w:rPr>
+                <w:color w:val="FF0000"/>
+              </w:rPr>
+            </w:pPr>
+          </w:p>
+        </w:tc>
+        <w:tc>
+          <w:tcPr>
+            <w:tcW w:w="2458" w:type="dxa"/>
+          </w:tcPr>
+          <w:p>
+            <w:pPr>
+              <w:ind w:firstLine="0"/>
+              <w:rPr>
+                <w:color w:val="FF0000"/>
+              </w:rPr>
+            </w:pPr>
+          </w:p>
+        </w:tc>
+        <w:tc>
+          <w:tcPr>
+            <w:tcW w:w="3066" w:type="dxa"/>
+          </w:tcPr>
+          <w:p>
+            <w:pPr>
+              <w:ind w:firstLine="0"/>
+              <w:rPr>
+                <w:color w:val="FF0000"/>
+              </w:rPr>
+            </w:pPr>
+          </w:p>
+        </w:tc>
+      </w:tr>
+      <w:tr>
+        <w:trPr>
+          <w:trHeight w:val="1059"/>
+        </w:trPr>
+        <w:tc>
+          <w:tcPr>
+            <w:tcW w:w="2694" w:type="dxa"/>
+          </w:tcPr>
+          <w:p>
+            <w:pPr>
+              <w:ind w:firstLine="0"/>
+              <w:rPr>
+                <w:color w:val="FF0000"/>
+              </w:rPr>
+            </w:pPr>
+          </w:p>
+        </w:tc>
+        <w:tc>
+          <w:tcPr>
+            <w:tcW w:w="2976" w:type="dxa"/>
+          </w:tcPr>
+          <w:p>
+            <w:pPr>
+              <w:ind w:firstLine="0"/>
+              <w:rPr>
+                <w:color w:val="FF0000"/>
+              </w:rPr>
+            </w:pPr>
+          </w:p>
+        </w:tc>
+        <w:tc>
+          <w:tcPr>
+            <w:tcW w:w="2651" w:type="dxa"/>
+          </w:tcPr>
+          <w:p>
+            <w:pPr>
+              <w:ind w:firstLine="0"/>
+              <w:rPr>
+                <w:color w:val="FF0000"/>
+              </w:rPr>
+            </w:pPr>
+          </w:p>
+        </w:tc>
+        <w:tc>
+          <w:tcPr>
+            <w:tcW w:w="2457" w:type="dxa"/>
+          </w:tcPr>
+          <w:p>
+            <w:pPr>
+              <w:ind w:firstLine="0"/>
+              <w:rPr>
+                <w:color w:val="FF0000"/>
+              </w:rPr>
+            </w:pPr>
+          </w:p>
+        </w:tc>
+        <w:tc>
+          <w:tcPr>
+            <w:tcW w:w="2458" w:type="dxa"/>
+          </w:tcPr>
+          <w:p>
+            <w:pPr>
+              <w:ind w:firstLine="0"/>
+              <w:rPr>
+                <w:color w:val="FF0000"/>
+              </w:rPr>
+            </w:pPr>
+          </w:p>
+        </w:tc>
+        <w:tc>
+          <w:tcPr>
+            <w:tcW w:w="3066" w:type="dxa"/>
+          </w:tcPr>
+          <w:p>
+            <w:pPr>
+              <w:ind w:firstLine="0"/>
+              <w:rPr>
+                <w:color w:val="FF0000"/>
+              </w:rPr>
+            </w:pPr>
+          </w:p>
+        </w:tc>
+      </w:tr>
+      <w:tr>
+        <w:trPr>
+          <w:trHeight w:val="1035"/>
+        </w:trPr>
+        <w:tc>
+          <w:tcPr>
+            <w:tcW w:w="2694" w:type="dxa"/>
+          </w:tcPr>
+          <w:p>
+            <w:pPr>
+              <w:ind w:firstLine="0"/>
+              <w:rPr>
+                <w:color w:val="FF0000"/>
+              </w:rPr>
+            </w:pPr>
+          </w:p>
+        </w:tc>
+        <w:tc>
+          <w:tcPr>
+            <w:tcW w:w="2976" w:type="dxa"/>
+          </w:tcPr>
+          <w:p>
+            <w:pPr>
+              <w:ind w:firstLine="0"/>
+              <w:rPr>
+                <w:color w:val="FF0000"/>
+              </w:rPr>
+            </w:pPr>
+          </w:p>
+        </w:tc>
+        <w:tc>
+          <w:tcPr>
+            <w:tcW w:w="2651" w:type="dxa"/>
+          </w:tcPr>
+          <w:p>
+            <w:pPr>
+              <w:ind w:firstLine="0"/>
+              <w:rPr>
+                <w:color w:val="FF0000"/>
+              </w:rPr>
+            </w:pPr>
+          </w:p>
+        </w:tc>
+        <w:tc>
+          <w:tcPr>
+            <w:tcW w:w="2457" w:type="dxa"/>
+          </w:tcPr>
+          <w:p>
+            <w:pPr>
+              <w:ind w:firstLine="0"/>
+              <w:rPr>
+                <w:color w:val="FF0000"/>
+              </w:rPr>
+            </w:pPr>
+          </w:p>
+        </w:tc>
+        <w:tc>
+          <w:tcPr>
+            <w:tcW w:w="2458" w:type="dxa"/>
+          </w:tcPr>
+          <w:p>
+            <w:pPr>
+              <w:ind w:firstLine="0"/>
+              <w:rPr>
+                <w:color w:val="FF0000"/>
+              </w:rPr>
+            </w:pPr>
+          </w:p>
+        </w:tc>
+        <w:tc>
+          <w:tcPr>
+            <w:tcW w:w="3066" w:type="dxa"/>
+          </w:tcPr>
+          <w:p>
+            <w:pPr>
+              <w:ind w:firstLine="0"/>
+              <w:rPr>
+                <w:color w:val="FF0000"/>
+              </w:rPr>
+            </w:pPr>
+          </w:p>
+        </w:tc>
+      </w:tr>
+      <w:tr>
+        <w:trPr>
+          <w:trHeight w:val="1035"/>
+        </w:trPr>
+        <w:tc>
+          <w:tcPr>
+            <w:tcW w:w="2694" w:type="dxa"/>
+          </w:tcPr>
+          <w:p>
+            <w:pPr>
+              <w:ind w:firstLine="0"/>
+              <w:rPr>
+                <w:color w:val="FF0000"/>
+              </w:rPr>
+            </w:pPr>
+          </w:p>
+        </w:tc>
+        <w:tc>
+          <w:tcPr>
+            <w:tcW w:w="2976" w:type="dxa"/>
+          </w:tcPr>
+          <w:p>
+            <w:pPr>
+              <w:ind w:firstLine="0"/>
+              <w:rPr>
+                <w:color w:val="FF0000"/>
+              </w:rPr>
+            </w:pPr>
+          </w:p>
+        </w:tc>
+        <w:tc>
+          <w:tcPr>
+            <w:tcW w:w="2651" w:type="dxa"/>
+          </w:tcPr>
+          <w:p>
+            <w:pPr>
+              <w:ind w:firstLine="0"/>
+              <w:rPr>
+                <w:color w:val="FF0000"/>
+              </w:rPr>
+            </w:pPr>
+          </w:p>
+        </w:tc>
+        <w:tc>
+          <w:tcPr>
+            <w:tcW w:w="2457" w:type="dxa"/>
+          </w:tcPr>
+          <w:p>
+            <w:pPr>
+              <w:ind w:firstLine="0"/>
+              <w:rPr>
+                <w:color w:val="FF0000"/>
+              </w:rPr>
+            </w:pPr>
+          </w:p>
+        </w:tc>
+        <w:tc>
+          <w:tcPr>
+            <w:tcW w:w="2458" w:type="dxa"/>
+          </w:tcPr>
+          <w:p>
+            <w:pPr>
+              <w:ind w:firstLine="0"/>
+              <w:rPr>
+                <w:color w:val="FF0000"/>
+              </w:rPr>
+            </w:pPr>
+          </w:p>
+        </w:tc>
+        <w:tc>
+          <w:tcPr>
+            <w:tcW w:w="3066" w:type="dxa"/>
+          </w:tcPr>
+          <w:p>
+            <w:pPr>
+              <w:ind w:firstLine="0"/>
+              <w:rPr>
+                <w:color w:val="FF0000"/>
+              </w:rPr>
+            </w:pPr>
+          </w:p>
+        </w:tc>
+      </w:tr>
+      <w:tr>
+        <w:trPr>
+          <w:trHeight w:val="1035"/>
+        </w:trPr>
+        <w:tc>
+          <w:tcPr>
+            <w:tcW w:w="2694" w:type="dxa"/>
+          </w:tcPr>
+          <w:p>
+            <w:pPr>
+              <w:ind w:firstLine="0"/>
+              <w:rPr>
+                <w:color w:val="FF0000"/>
+              </w:rPr>
+            </w:pPr>
+          </w:p>
+        </w:tc>
+        <w:tc>
+          <w:tcPr>
+            <w:tcW w:w="2976" w:type="dxa"/>
+          </w:tcPr>
+          <w:p>
+            <w:pPr>
+              <w:ind w:firstLine="0"/>
+              <w:rPr>
+                <w:color w:val="FF0000"/>
+              </w:rPr>
+            </w:pPr>
+          </w:p>
+        </w:tc>
+        <w:tc>
+          <w:tcPr>
+            <w:tcW w:w="2651" w:type="dxa"/>
+          </w:tcPr>
+          <w:p>
+            <w:pPr>
+              <w:ind w:firstLine="0"/>
+              <w:rPr>
+                <w:color w:val="FF0000"/>
+              </w:rPr>
+            </w:pPr>
+          </w:p>
+        </w:tc>
+        <w:tc>
+          <w:tcPr>
+            <w:tcW w:w="2457" w:type="dxa"/>
+          </w:tcPr>
+          <w:p>
+            <w:pPr>
+              <w:ind w:firstLine="0"/>
+              <w:rPr>
+                <w:color w:val="FF0000"/>
+              </w:rPr>
+            </w:pPr>
+          </w:p>
+        </w:tc>
+        <w:tc>
+          <w:tcPr>
+            <w:tcW w:w="2458" w:type="dxa"/>
+          </w:tcPr>
+          <w:p>
+            <w:pPr>
+              <w:ind w:firstLine="0"/>
+              <w:rPr>
+                <w:color w:val="FF0000"/>
+              </w:rPr>
+            </w:pPr>
+          </w:p>
+        </w:tc>
+        <w:tc>
+          <w:tcPr>
+            <w:tcW w:w="3066" w:type="dxa"/>
+          </w:tcPr>
+          <w:p>
+            <w:pPr>
+              <w:ind w:firstLine="0"/>
+              <w:rPr>
+                <w:color w:val="FF0000"/>
+              </w:rPr>
+            </w:pPr>
+          </w:p>
+        </w:tc>
+      </w:tr>
+    </w:tbl>
+    <w:p>
+      <w:pPr>
+        <w:ind w:left="-76" w:firstLine="0"/>
+        <w:rPr>
+          <w:color w:val="FF0000"/>
+        </w:rPr>
+      </w:pPr>
+    </w:p>
+    <w:p>
+      <w:pPr>
         <w:pStyle w:val="Cmsor1"/>
-      </w:pPr>
-      <w:bookmarkStart w:id="24" w:name="_Toc85723189"/>
+        <w:sectPr>
+          <w:pgSz w:w="16838" w:h="11906" w:orient="landscape"/>
+          <w:pgMar w:top="1418" w:right="1418" w:bottom="1418" w:left="1418" w:header="709" w:footer="709" w:gutter="340"/>
+          <w:cols w:space="708"/>
+          <w:titlePg/>
+          <w:docGrid w:linePitch="360"/>
+        </w:sectPr>
+      </w:pPr>
+      <w:bookmarkStart w:id="25" w:name="_Toc85723189"/>
+    </w:p>
+    <w:p>
+      <w:pPr>
+        <w:pStyle w:val="Cmsor1"/>
+      </w:pPr>
       <w:r>
         <w:lastRenderedPageBreak/>
         <w:t>Összefoglalás</w:t>
       </w:r>
-      <w:bookmarkEnd w:id="24"/>
+      <w:bookmarkEnd w:id="25"/>
     </w:p>
     <w:p>
       <w:pPr>
         <w:pStyle w:val="Cmsor2"/>
       </w:pPr>
-      <w:bookmarkStart w:id="25" w:name="_Toc85723190"/>
+      <w:bookmarkStart w:id="26" w:name="_Toc85723190"/>
       <w:r>
         <w:t>Önértékelés</w:t>
       </w:r>
-      <w:bookmarkEnd w:id="25"/>
+      <w:bookmarkEnd w:id="26"/>
     </w:p>
     <w:p>
       <w:pPr>
@@ -8216,8 +9012,6 @@
       <w:r>
         <w:t>.</w:t>
       </w:r>
-      <w:bookmarkStart w:id="26" w:name="_GoBack"/>
-      <w:bookmarkEnd w:id="26"/>
     </w:p>
     <w:p>
       <w:pPr>
@@ -8327,6 +9121,26 @@
     </w:p>
     <w:p>
       <w:pPr>
+        <w:pStyle w:val="Listaszerbekezds"/>
+        <w:numPr>
+          <w:ilvl w:val="0"/>
+          <w:numId w:val="43"/>
+        </w:numPr>
+      </w:pPr>
+      <w:r>
+        <w:t xml:space="preserve">Mobil méretben a </w:t>
+      </w:r>
+      <w:proofErr w:type="spellStart"/>
+      <w:r>
+        <w:t>navbar</w:t>
+      </w:r>
+      <w:proofErr w:type="spellEnd"/>
+      <w:r>
+        <w:t xml:space="preserve"> hamburger menüben nem működik a kijelentkezés</w:t>
+      </w:r>
+    </w:p>
+    <w:p>
+      <w:pPr>
         <w:pStyle w:val="Cmsor1"/>
       </w:pPr>
       <w:bookmarkStart w:id="28" w:name="_Toc473730753"/>
@@ -8478,7 +9292,7 @@
       <w:r>
         <w:br/>
       </w:r>
-      <w:hyperlink r:id="rId36" w:history="1">
+      <w:hyperlink r:id="rId38" w:history="1">
         <w:r>
           <w:rPr>
             <w:rStyle w:val="Hiperhivatkozs"/>
@@ -8494,7 +9308,10 @@
     <w:p/>
     <w:p>
       <w:r>
-        <w:t>Maga a drótváz készítő program:</w:t>
+        <w:t>D</w:t>
+      </w:r>
+      <w:r>
+        <w:t>rótváz készítő program:</w:t>
       </w:r>
       <w:r>
         <w:br/>
@@ -8538,8 +9355,10 @@
       <w:r>
         <w:t>) 13:14</w:t>
       </w:r>
-    </w:p>
-    <w:p/>
+      <w:r>
+        <w:br/>
+      </w:r>
+    </w:p>
     <w:p>
       <w:proofErr w:type="spellStart"/>
       <w:r>
@@ -8547,51 +9366,20 @@
       </w:r>
       <w:proofErr w:type="spellEnd"/>
       <w:r>
-        <w:t xml:space="preserve"> navigációs sáv</w:t>
+        <w:t xml:space="preserve"> </w:t>
+      </w:r>
+      <w:proofErr w:type="spellStart"/>
+      <w:r>
+        <w:t>Grid</w:t>
+      </w:r>
+      <w:proofErr w:type="spellEnd"/>
+      <w:r>
+        <w:t xml:space="preserve"> System felosztás</w:t>
       </w:r>
       <w:r>
         <w:br/>
       </w:r>
-      <w:r>
-        <w:t>https://getbootstrap.com/docs/4.0/components/navbar/</w:t>
-      </w:r>
-      <w:r>
-        <w:br/>
-        <w:t>Legutóbbi elérés: 2025.02.06. (</w:t>
-      </w:r>
-      <w:proofErr w:type="gramStart"/>
-      <w:r>
-        <w:t>Csütörtök</w:t>
-      </w:r>
-      <w:proofErr w:type="gramEnd"/>
-      <w:r>
-        <w:t>) 11:21</w:t>
-      </w:r>
-      <w:r>
-        <w:br/>
-      </w:r>
-    </w:p>
-    <w:p>
-      <w:proofErr w:type="spellStart"/>
-      <w:r>
-        <w:t>Bootstrap</w:t>
-      </w:r>
-      <w:proofErr w:type="spellEnd"/>
-      <w:r>
-        <w:t xml:space="preserve"> </w:t>
-      </w:r>
-      <w:proofErr w:type="spellStart"/>
-      <w:r>
-        <w:t>Grid</w:t>
-      </w:r>
-      <w:proofErr w:type="spellEnd"/>
-      <w:r>
-        <w:t xml:space="preserve"> System felosztás</w:t>
-      </w:r>
-      <w:r>
-        <w:br/>
-      </w:r>
-      <w:hyperlink r:id="rId37" w:history="1">
+      <w:hyperlink r:id="rId39" w:history="1">
         <w:r>
           <w:rPr>
             <w:rStyle w:val="Hiperhivatkozs"/>
@@ -8709,8 +9497,6 @@
       </w:r>
     </w:p>
     <w:sectPr>
-      <w:headerReference w:type="default" r:id="rId38"/>
-      <w:footerReference w:type="default" r:id="rId39"/>
       <w:pgSz w:w="11906" w:h="16838"/>
       <w:pgMar w:top="1418" w:right="1418" w:bottom="1418" w:left="1418" w:header="709" w:footer="709" w:gutter="340"/>
       <w:cols w:space="708"/>
@@ -8752,14 +9538,27 @@
     <w:pPr>
       <w:pStyle w:val="llb"/>
     </w:pPr>
-    <w:fldSimple w:instr=" DATE   \* MERGEFORMAT ">
-      <w:r>
-        <w:rPr>
-          <w:noProof/>
-        </w:rPr>
-        <w:t>2025. 04. 07.</w:t>
-      </w:r>
-    </w:fldSimple>
+    <w:r>
+      <w:fldChar w:fldCharType="begin"/>
+    </w:r>
+    <w:r>
+      <w:instrText xml:space="preserve"> DATE   \* MERGEFORMAT </w:instrText>
+    </w:r>
+    <w:r>
+      <w:fldChar w:fldCharType="separate"/>
+    </w:r>
+    <w:r>
+      <w:rPr>
+        <w:noProof/>
+      </w:rPr>
+      <w:t>2025. 04. 10.</w:t>
+    </w:r>
+    <w:r>
+      <w:rPr>
+        <w:noProof/>
+      </w:rPr>
+      <w:fldChar w:fldCharType="end"/>
+    </w:r>
     <w:r>
       <w:tab/>
     </w:r>
@@ -14730,6 +15529,22 @@
       <w:u w:val="single"/>
     </w:rPr>
   </w:style>
+  <w:style w:type="table" w:styleId="Rcsostblzat">
+    <w:name w:val="Table Grid"/>
+    <w:basedOn w:val="Normltblzat"/>
+    <w:uiPriority w:val="59"/>
+    <w:rsid w:val="002E4FD4"/>
+    <w:tblPr>
+      <w:tblBorders>
+        <w:top w:val="single" w:sz="4" w:space="0" w:color="auto"/>
+        <w:left w:val="single" w:sz="4" w:space="0" w:color="auto"/>
+        <w:bottom w:val="single" w:sz="4" w:space="0" w:color="auto"/>
+        <w:right w:val="single" w:sz="4" w:space="0" w:color="auto"/>
+        <w:insideH w:val="single" w:sz="4" w:space="0" w:color="auto"/>
+        <w:insideV w:val="single" w:sz="4" w:space="0" w:color="auto"/>
+      </w:tblBorders>
+    </w:tblPr>
+  </w:style>
 </w:styles>
 </file>
 
@@ -15019,12 +15834,6 @@
 </file>
 
 <file path=customXml/item1.xml><?xml version="1.0" encoding="utf-8"?>
-<p:properties xmlns:p="http://schemas.microsoft.com/office/2006/metadata/properties" xmlns:xsi="http://www.w3.org/2001/XMLSchema-instance" xmlns:pc="http://schemas.microsoft.com/office/infopath/2007/PartnerControls">
-  <documentManagement/>
-</p:properties>
-</file>
-
-<file path=customXml/item2.xml><?xml version="1.0" encoding="utf-8"?>
 <ct:contentTypeSchema xmlns:ct="http://schemas.microsoft.com/office/2006/metadata/contentType" xmlns:ma="http://schemas.microsoft.com/office/2006/metadata/properties/metaAttributes" ct:_="" ma:_="" ma:contentTypeName="Dokumentum" ma:contentTypeID="0x0101000F6E21F34F249E44AEDD8473A3B9CABB" ma:contentTypeVersion="4" ma:contentTypeDescription="Új dokumentum létrehozása." ma:contentTypeScope="" ma:versionID="7edf59b407e42f92f256cdc5ab1cf0f5">
   <xsd:schema xmlns:xsd="http://www.w3.org/2001/XMLSchema" xmlns:xs="http://www.w3.org/2001/XMLSchema" xmlns:p="http://schemas.microsoft.com/office/2006/metadata/properties" xmlns:ns2="dc71aa0d-6b45-4991-8d9b-639a7e1d4bf0" targetNamespace="http://schemas.microsoft.com/office/2006/metadata/properties" ma:root="true" ma:fieldsID="9af4f95638bc7bc920f4c13cd2a2ad0c" ns2:_="">
     <xsd:import namespace="dc71aa0d-6b45-4991-8d9b-639a7e1d4bf0"/>
@@ -15168,6 +15977,12 @@
 </ct:contentTypeSchema>
 </file>
 
+<file path=customXml/item2.xml><?xml version="1.0" encoding="utf-8"?>
+<p:properties xmlns:p="http://schemas.microsoft.com/office/2006/metadata/properties" xmlns:xsi="http://www.w3.org/2001/XMLSchema-instance" xmlns:pc="http://schemas.microsoft.com/office/infopath/2007/PartnerControls">
+  <documentManagement/>
+</p:properties>
+</file>
+
 <file path=customXml/item3.xml><?xml version="1.0" encoding="utf-8"?>
 <?mso-contentType ?>
 <FormTemplates xmlns="http://schemas.microsoft.com/sharepoint/v3/contenttype/forms">
@@ -15182,15 +15997,6 @@
 </file>
 
 <file path=customXml/itemProps1.xml><?xml version="1.0" encoding="utf-8"?>
-<ds:datastoreItem xmlns:ds="http://schemas.openxmlformats.org/officeDocument/2006/customXml" ds:itemID="{4683CF39-CBC1-469A-88EA-F31417A0D119}">
-  <ds:schemaRefs>
-    <ds:schemaRef ds:uri="http://schemas.microsoft.com/office/2006/metadata/properties"/>
-    <ds:schemaRef ds:uri="http://schemas.microsoft.com/office/infopath/2007/PartnerControls"/>
-  </ds:schemaRefs>
-</ds:datastoreItem>
-</file>
-
-<file path=customXml/itemProps2.xml><?xml version="1.0" encoding="utf-8"?>
 <ds:datastoreItem xmlns:ds="http://schemas.openxmlformats.org/officeDocument/2006/customXml" ds:itemID="{D2E11025-175C-452B-A03D-1B54AF4632B8}">
   <ds:schemaRefs>
     <ds:schemaRef ds:uri="http://schemas.microsoft.com/office/2006/metadata/contentType"/>
@@ -15208,6 +16014,15 @@
 </ds:datastoreItem>
 </file>
 
+<file path=customXml/itemProps2.xml><?xml version="1.0" encoding="utf-8"?>
+<ds:datastoreItem xmlns:ds="http://schemas.openxmlformats.org/officeDocument/2006/customXml" ds:itemID="{4683CF39-CBC1-469A-88EA-F31417A0D119}">
+  <ds:schemaRefs>
+    <ds:schemaRef ds:uri="http://schemas.microsoft.com/office/2006/metadata/properties"/>
+    <ds:schemaRef ds:uri="http://schemas.microsoft.com/office/infopath/2007/PartnerControls"/>
+  </ds:schemaRefs>
+</ds:datastoreItem>
+</file>
+
 <file path=customXml/itemProps3.xml><?xml version="1.0" encoding="utf-8"?>
 <ds:datastoreItem xmlns:ds="http://schemas.openxmlformats.org/officeDocument/2006/customXml" ds:itemID="{49E9CE2F-4863-430F-A73B-CD3063AB172E}">
   <ds:schemaRefs>
@@ -15217,7 +16032,7 @@
 </file>
 
 <file path=customXml/itemProps4.xml><?xml version="1.0" encoding="utf-8"?>
-<ds:datastoreItem xmlns:ds="http://schemas.openxmlformats.org/officeDocument/2006/customXml" ds:itemID="{1E7A5164-22E8-4152-AFBD-B552BFF23C55}">
+<ds:datastoreItem xmlns:ds="http://schemas.openxmlformats.org/officeDocument/2006/customXml" ds:itemID="{2BB9F72E-4F83-4C23-8074-BCF9CB80F42F}">
   <ds:schemaRefs>
     <ds:schemaRef ds:uri="http://schemas.openxmlformats.org/officeDocument/2006/bibliography"/>
   </ds:schemaRefs>

</xml_diff>